<commit_message>
give earlier citations following Brian Major's comments on RFC page.
</commit_message>
<xml_diff>
--- a/doc/VO-DML-PR-v1.0.docx
+++ b/doc/VO-DML-PR-v1.0.docx
@@ -58,7 +58,7 @@
                   <v:path o:extrusionok="f" gradientshapeok="t" o:connecttype="rect"/>
                   <o:lock v:ext="edit" aspectratio="t"/>
                 </v:shapetype>
-                <v:shape id="_x0000_i1025" type="#_x0000_t75" style="width:224.25pt;height:125.1pt">
+                <v:shape id="_x0000_i1025" type="#_x0000_t75" style="width:224.4pt;height:125.15pt">
                   <v:imagedata r:id="rId8" o:title=""/>
                 </v:shape>
               </w:pict>
@@ -208,7 +208,7 @@
         <w:pStyle w:val="Title"/>
         <w:jc w:val="both"/>
       </w:pPr>
-      <w:bookmarkStart w:id="0" w:name="_Toc513283329"/>
+      <w:bookmarkStart w:id="0" w:name="_Toc513524804"/>
       <w:r>
         <w:t xml:space="preserve">VO-DML: </w:t>
       </w:r>
@@ -996,7 +996,7 @@
       <w:r>
         <w:fldChar w:fldCharType="separate"/>
       </w:r>
-      <w:hyperlink w:anchor="_Toc513283329" w:history="1">
+      <w:hyperlink w:anchor="_Toc513524804" w:history="1">
         <w:r>
           <w:rPr>
             <w:rStyle w:val="Hyperlink"/>
@@ -1023,7 +1023,7 @@
             <w:noProof/>
             <w:webHidden/>
           </w:rPr>
-          <w:instrText xml:space="preserve"> PAGEREF _Toc513283329 \h </w:instrText>
+          <w:instrText xml:space="preserve"> PAGEREF _Toc513524804 \h </w:instrText>
         </w:r>
         <w:r>
           <w:rPr>
@@ -1065,7 +1065,7 @@
           <w:szCs w:val="22"/>
         </w:rPr>
       </w:pPr>
-      <w:hyperlink w:anchor="_Toc513283330" w:history="1">
+      <w:hyperlink w:anchor="_Toc513524805" w:history="1">
         <w:r>
           <w:rPr>
             <w:rStyle w:val="Hyperlink"/>
@@ -1109,7 +1109,7 @@
             <w:noProof/>
             <w:webHidden/>
           </w:rPr>
-          <w:instrText xml:space="preserve"> PAGEREF _Toc513283330 \h </w:instrText>
+          <w:instrText xml:space="preserve"> PAGEREF _Toc513524805 \h </w:instrText>
         </w:r>
         <w:r>
           <w:rPr>
@@ -1154,7 +1154,7 @@
           <w:szCs w:val="22"/>
         </w:rPr>
       </w:pPr>
-      <w:hyperlink w:anchor="_Toc513283331" w:history="1">
+      <w:hyperlink w:anchor="_Toc513524806" w:history="1">
         <w:r>
           <w:rPr>
             <w:rStyle w:val="Hyperlink"/>
@@ -1198,7 +1198,7 @@
             <w:noProof/>
             <w:webHidden/>
           </w:rPr>
-          <w:instrText xml:space="preserve"> PAGEREF _Toc513283331 \h </w:instrText>
+          <w:instrText xml:space="preserve"> PAGEREF _Toc513524806 \h </w:instrText>
         </w:r>
         <w:r>
           <w:rPr>
@@ -1240,7 +1240,7 @@
           <w:szCs w:val="22"/>
         </w:rPr>
       </w:pPr>
-      <w:hyperlink w:anchor="_Toc513283332" w:history="1">
+      <w:hyperlink w:anchor="_Toc513524807" w:history="1">
         <w:r>
           <w:rPr>
             <w:rStyle w:val="Hyperlink"/>
@@ -1284,7 +1284,7 @@
             <w:noProof/>
             <w:webHidden/>
           </w:rPr>
-          <w:instrText xml:space="preserve"> PAGEREF _Toc513283332 \h </w:instrText>
+          <w:instrText xml:space="preserve"> PAGEREF _Toc513524807 \h </w:instrText>
         </w:r>
         <w:r>
           <w:rPr>
@@ -1326,7 +1326,7 @@
           <w:szCs w:val="22"/>
         </w:rPr>
       </w:pPr>
-      <w:hyperlink w:anchor="_Toc513283333" w:history="1">
+      <w:hyperlink w:anchor="_Toc513524808" w:history="1">
         <w:r>
           <w:rPr>
             <w:rStyle w:val="Hyperlink"/>
@@ -1372,7 +1372,7 @@
             <w:noProof/>
             <w:webHidden/>
           </w:rPr>
-          <w:instrText xml:space="preserve"> PAGEREF _Toc513283333 \h </w:instrText>
+          <w:instrText xml:space="preserve"> PAGEREF _Toc513524808 \h </w:instrText>
         </w:r>
         <w:r>
           <w:rPr>
@@ -1417,7 +1417,7 @@
           <w:szCs w:val="22"/>
         </w:rPr>
       </w:pPr>
-      <w:hyperlink w:anchor="_Toc513283334" w:history="1">
+      <w:hyperlink w:anchor="_Toc513524809" w:history="1">
         <w:r>
           <w:rPr>
             <w:rStyle w:val="Hyperlink"/>
@@ -1463,7 +1463,7 @@
             <w:noProof/>
             <w:webHidden/>
           </w:rPr>
-          <w:instrText xml:space="preserve"> PAGEREF _Toc513283334 \h </w:instrText>
+          <w:instrText xml:space="preserve"> PAGEREF _Toc513524809 \h </w:instrText>
         </w:r>
         <w:r>
           <w:rPr>
@@ -1508,7 +1508,7 @@
           <w:szCs w:val="22"/>
         </w:rPr>
       </w:pPr>
-      <w:hyperlink w:anchor="_Toc513283335" w:history="1">
+      <w:hyperlink w:anchor="_Toc513524810" w:history="1">
         <w:r>
           <w:rPr>
             <w:rStyle w:val="Hyperlink"/>
@@ -1552,7 +1552,7 @@
             <w:noProof/>
             <w:webHidden/>
           </w:rPr>
-          <w:instrText xml:space="preserve"> PAGEREF _Toc513283335 \h </w:instrText>
+          <w:instrText xml:space="preserve"> PAGEREF _Toc513524810 \h </w:instrText>
         </w:r>
         <w:r>
           <w:rPr>
@@ -1597,7 +1597,7 @@
           <w:szCs w:val="22"/>
         </w:rPr>
       </w:pPr>
-      <w:hyperlink w:anchor="_Toc513283336" w:history="1">
+      <w:hyperlink w:anchor="_Toc513524811" w:history="1">
         <w:r>
           <w:rPr>
             <w:rStyle w:val="Hyperlink"/>
@@ -1641,7 +1641,7 @@
             <w:noProof/>
             <w:webHidden/>
           </w:rPr>
-          <w:instrText xml:space="preserve"> PAGEREF _Toc513283336 \h </w:instrText>
+          <w:instrText xml:space="preserve"> PAGEREF _Toc513524811 \h </w:instrText>
         </w:r>
         <w:r>
           <w:rPr>
@@ -1683,7 +1683,7 @@
           <w:szCs w:val="22"/>
         </w:rPr>
       </w:pPr>
-      <w:hyperlink w:anchor="_Toc513283337" w:history="1">
+      <w:hyperlink w:anchor="_Toc513524812" w:history="1">
         <w:r>
           <w:rPr>
             <w:rStyle w:val="Hyperlink"/>
@@ -1727,7 +1727,7 @@
             <w:noProof/>
             <w:webHidden/>
           </w:rPr>
-          <w:instrText xml:space="preserve"> PAGEREF _Toc513283337 \h </w:instrText>
+          <w:instrText xml:space="preserve"> PAGEREF _Toc513524812 \h </w:instrText>
         </w:r>
         <w:r>
           <w:rPr>
@@ -1772,7 +1772,7 @@
           <w:szCs w:val="22"/>
         </w:rPr>
       </w:pPr>
-      <w:hyperlink w:anchor="_Toc513283338" w:history="1">
+      <w:hyperlink w:anchor="_Toc513524813" w:history="1">
         <w:r>
           <w:rPr>
             <w:rStyle w:val="Hyperlink"/>
@@ -1816,7 +1816,7 @@
             <w:noProof/>
             <w:webHidden/>
           </w:rPr>
-          <w:instrText xml:space="preserve"> PAGEREF _Toc513283338 \h </w:instrText>
+          <w:instrText xml:space="preserve"> PAGEREF _Toc513524813 \h </w:instrText>
         </w:r>
         <w:r>
           <w:rPr>
@@ -1861,7 +1861,7 @@
           <w:szCs w:val="22"/>
         </w:rPr>
       </w:pPr>
-      <w:hyperlink w:anchor="_Toc513283339" w:history="1">
+      <w:hyperlink w:anchor="_Toc513524814" w:history="1">
         <w:r>
           <w:rPr>
             <w:rStyle w:val="Hyperlink"/>
@@ -1904,7 +1904,7 @@
             <w:noProof/>
             <w:webHidden/>
           </w:rPr>
-          <w:instrText xml:space="preserve"> PAGEREF _Toc513283339 \h </w:instrText>
+          <w:instrText xml:space="preserve"> PAGEREF _Toc513524814 \h </w:instrText>
         </w:r>
         <w:r>
           <w:rPr>
@@ -1949,7 +1949,7 @@
           <w:szCs w:val="22"/>
         </w:rPr>
       </w:pPr>
-      <w:hyperlink w:anchor="_Toc513283340" w:history="1">
+      <w:hyperlink w:anchor="_Toc513524815" w:history="1">
         <w:r>
           <w:rPr>
             <w:rStyle w:val="Hyperlink"/>
@@ -2007,7 +2007,7 @@
             <w:noProof/>
             <w:webHidden/>
           </w:rPr>
-          <w:instrText xml:space="preserve"> PAGEREF _Toc513283340 \h </w:instrText>
+          <w:instrText xml:space="preserve"> PAGEREF _Toc513524815 \h </w:instrText>
         </w:r>
         <w:r>
           <w:rPr>
@@ -2052,7 +2052,7 @@
           <w:szCs w:val="22"/>
         </w:rPr>
       </w:pPr>
-      <w:hyperlink w:anchor="_Toc513283341" w:history="1">
+      <w:hyperlink w:anchor="_Toc513524816" w:history="1">
         <w:r>
           <w:rPr>
             <w:rStyle w:val="Hyperlink"/>
@@ -2095,7 +2095,7 @@
             <w:noProof/>
             <w:webHidden/>
           </w:rPr>
-          <w:instrText xml:space="preserve"> PAGEREF _Toc513283341 \h </w:instrText>
+          <w:instrText xml:space="preserve"> PAGEREF _Toc513524816 \h </w:instrText>
         </w:r>
         <w:r>
           <w:rPr>
@@ -2140,7 +2140,7 @@
           <w:szCs w:val="22"/>
         </w:rPr>
       </w:pPr>
-      <w:hyperlink w:anchor="_Toc513283342" w:history="1">
+      <w:hyperlink w:anchor="_Toc513524817" w:history="1">
         <w:r>
           <w:rPr>
             <w:rStyle w:val="Hyperlink"/>
@@ -2184,7 +2184,7 @@
             <w:noProof/>
             <w:webHidden/>
           </w:rPr>
-          <w:instrText xml:space="preserve"> PAGEREF _Toc513283342 \h </w:instrText>
+          <w:instrText xml:space="preserve"> PAGEREF _Toc513524817 \h </w:instrText>
         </w:r>
         <w:r>
           <w:rPr>
@@ -2229,7 +2229,7 @@
           <w:szCs w:val="22"/>
         </w:rPr>
       </w:pPr>
-      <w:hyperlink w:anchor="_Toc513283343" w:history="1">
+      <w:hyperlink w:anchor="_Toc513524818" w:history="1">
         <w:r>
           <w:rPr>
             <w:rStyle w:val="Hyperlink"/>
@@ -2272,7 +2272,7 @@
             <w:noProof/>
             <w:webHidden/>
           </w:rPr>
-          <w:instrText xml:space="preserve"> PAGEREF _Toc513283343 \h </w:instrText>
+          <w:instrText xml:space="preserve"> PAGEREF _Toc513524818 \h </w:instrText>
         </w:r>
         <w:r>
           <w:rPr>
@@ -2317,7 +2317,7 @@
           <w:szCs w:val="22"/>
         </w:rPr>
       </w:pPr>
-      <w:hyperlink w:anchor="_Toc513283344" w:history="1">
+      <w:hyperlink w:anchor="_Toc513524819" w:history="1">
         <w:r>
           <w:rPr>
             <w:rStyle w:val="Hyperlink"/>
@@ -2361,7 +2361,7 @@
             <w:noProof/>
             <w:webHidden/>
           </w:rPr>
-          <w:instrText xml:space="preserve"> PAGEREF _Toc513283344 \h </w:instrText>
+          <w:instrText xml:space="preserve"> PAGEREF _Toc513524819 \h </w:instrText>
         </w:r>
         <w:r>
           <w:rPr>
@@ -2406,7 +2406,7 @@
           <w:szCs w:val="22"/>
         </w:rPr>
       </w:pPr>
-      <w:hyperlink w:anchor="_Toc513283345" w:history="1">
+      <w:hyperlink w:anchor="_Toc513524820" w:history="1">
         <w:r>
           <w:rPr>
             <w:rStyle w:val="Hyperlink"/>
@@ -2481,7 +2481,7 @@
             <w:noProof/>
             <w:webHidden/>
           </w:rPr>
-          <w:instrText xml:space="preserve"> PAGEREF _Toc513283345 \h </w:instrText>
+          <w:instrText xml:space="preserve"> PAGEREF _Toc513524820 \h </w:instrText>
         </w:r>
         <w:r>
           <w:rPr>
@@ -2526,7 +2526,7 @@
           <w:szCs w:val="22"/>
         </w:rPr>
       </w:pPr>
-      <w:hyperlink w:anchor="_Toc513283346" w:history="1">
+      <w:hyperlink w:anchor="_Toc513524821" w:history="1">
         <w:r>
           <w:rPr>
             <w:rStyle w:val="Hyperlink"/>
@@ -2601,7 +2601,7 @@
             <w:noProof/>
             <w:webHidden/>
           </w:rPr>
-          <w:instrText xml:space="preserve"> PAGEREF _Toc513283346 \h </w:instrText>
+          <w:instrText xml:space="preserve"> PAGEREF _Toc513524821 \h </w:instrText>
         </w:r>
         <w:r>
           <w:rPr>
@@ -2646,7 +2646,7 @@
           <w:szCs w:val="22"/>
         </w:rPr>
       </w:pPr>
-      <w:hyperlink w:anchor="_Toc513283347" w:history="1">
+      <w:hyperlink w:anchor="_Toc513524822" w:history="1">
         <w:r>
           <w:rPr>
             <w:rStyle w:val="Hyperlink"/>
@@ -2721,7 +2721,7 @@
             <w:noProof/>
             <w:webHidden/>
           </w:rPr>
-          <w:instrText xml:space="preserve"> PAGEREF _Toc513283347 \h </w:instrText>
+          <w:instrText xml:space="preserve"> PAGEREF _Toc513524822 \h </w:instrText>
         </w:r>
         <w:r>
           <w:rPr>
@@ -2766,7 +2766,7 @@
           <w:szCs w:val="22"/>
         </w:rPr>
       </w:pPr>
-      <w:hyperlink w:anchor="_Toc513283348" w:history="1">
+      <w:hyperlink w:anchor="_Toc513524823" w:history="1">
         <w:r>
           <w:rPr>
             <w:rStyle w:val="Hyperlink"/>
@@ -2841,7 +2841,7 @@
             <w:noProof/>
             <w:webHidden/>
           </w:rPr>
-          <w:instrText xml:space="preserve"> PAGEREF _Toc513283348 \h </w:instrText>
+          <w:instrText xml:space="preserve"> PAGEREF _Toc513524823 \h </w:instrText>
         </w:r>
         <w:r>
           <w:rPr>
@@ -2886,7 +2886,7 @@
           <w:szCs w:val="22"/>
         </w:rPr>
       </w:pPr>
-      <w:hyperlink w:anchor="_Toc513283349" w:history="1">
+      <w:hyperlink w:anchor="_Toc513524824" w:history="1">
         <w:r>
           <w:rPr>
             <w:rStyle w:val="Hyperlink"/>
@@ -2961,7 +2961,7 @@
             <w:noProof/>
             <w:webHidden/>
           </w:rPr>
-          <w:instrText xml:space="preserve"> PAGEREF _Toc513283349 \h </w:instrText>
+          <w:instrText xml:space="preserve"> PAGEREF _Toc513524824 \h </w:instrText>
         </w:r>
         <w:r>
           <w:rPr>
@@ -3006,7 +3006,7 @@
           <w:szCs w:val="22"/>
         </w:rPr>
       </w:pPr>
-      <w:hyperlink w:anchor="_Toc513283350" w:history="1">
+      <w:hyperlink w:anchor="_Toc513524825" w:history="1">
         <w:r>
           <w:rPr>
             <w:rStyle w:val="Hyperlink"/>
@@ -3050,7 +3050,7 @@
             <w:noProof/>
             <w:webHidden/>
           </w:rPr>
-          <w:instrText xml:space="preserve"> PAGEREF _Toc513283350 \h </w:instrText>
+          <w:instrText xml:space="preserve"> PAGEREF _Toc513524825 \h </w:instrText>
         </w:r>
         <w:r>
           <w:rPr>
@@ -3095,7 +3095,7 @@
           <w:szCs w:val="22"/>
         </w:rPr>
       </w:pPr>
-      <w:hyperlink w:anchor="_Toc513283351" w:history="1">
+      <w:hyperlink w:anchor="_Toc513524826" w:history="1">
         <w:r>
           <w:rPr>
             <w:rStyle w:val="Hyperlink"/>
@@ -3138,7 +3138,7 @@
             <w:noProof/>
             <w:webHidden/>
           </w:rPr>
-          <w:instrText xml:space="preserve"> PAGEREF _Toc513283351 \h </w:instrText>
+          <w:instrText xml:space="preserve"> PAGEREF _Toc513524826 \h </w:instrText>
         </w:r>
         <w:r>
           <w:rPr>
@@ -3183,7 +3183,7 @@
           <w:szCs w:val="22"/>
         </w:rPr>
       </w:pPr>
-      <w:hyperlink w:anchor="_Toc513283352" w:history="1">
+      <w:hyperlink w:anchor="_Toc513524827" w:history="1">
         <w:r>
           <w:rPr>
             <w:rStyle w:val="Hyperlink"/>
@@ -3226,7 +3226,7 @@
             <w:noProof/>
             <w:webHidden/>
           </w:rPr>
-          <w:instrText xml:space="preserve"> PAGEREF _Toc513283352 \h </w:instrText>
+          <w:instrText xml:space="preserve"> PAGEREF _Toc513524827 \h </w:instrText>
         </w:r>
         <w:r>
           <w:rPr>
@@ -3271,7 +3271,7 @@
           <w:szCs w:val="22"/>
         </w:rPr>
       </w:pPr>
-      <w:hyperlink w:anchor="_Toc513283353" w:history="1">
+      <w:hyperlink w:anchor="_Toc513524828" w:history="1">
         <w:r>
           <w:rPr>
             <w:rStyle w:val="Hyperlink"/>
@@ -3314,7 +3314,7 @@
             <w:noProof/>
             <w:webHidden/>
           </w:rPr>
-          <w:instrText xml:space="preserve"> PAGEREF _Toc513283353 \h </w:instrText>
+          <w:instrText xml:space="preserve"> PAGEREF _Toc513524828 \h </w:instrText>
         </w:r>
         <w:r>
           <w:rPr>
@@ -3359,7 +3359,7 @@
           <w:szCs w:val="22"/>
         </w:rPr>
       </w:pPr>
-      <w:hyperlink w:anchor="_Toc513283354" w:history="1">
+      <w:hyperlink w:anchor="_Toc513524829" w:history="1">
         <w:r>
           <w:rPr>
             <w:rStyle w:val="Hyperlink"/>
@@ -3402,7 +3402,7 @@
             <w:noProof/>
             <w:webHidden/>
           </w:rPr>
-          <w:instrText xml:space="preserve"> PAGEREF _Toc513283354 \h </w:instrText>
+          <w:instrText xml:space="preserve"> PAGEREF _Toc513524829 \h </w:instrText>
         </w:r>
         <w:r>
           <w:rPr>
@@ -3447,7 +3447,7 @@
           <w:szCs w:val="22"/>
         </w:rPr>
       </w:pPr>
-      <w:hyperlink w:anchor="_Toc513283355" w:history="1">
+      <w:hyperlink w:anchor="_Toc513524830" w:history="1">
         <w:r>
           <w:rPr>
             <w:rStyle w:val="Hyperlink"/>
@@ -3490,7 +3490,7 @@
             <w:noProof/>
             <w:webHidden/>
           </w:rPr>
-          <w:instrText xml:space="preserve"> PAGEREF _Toc513283355 \h </w:instrText>
+          <w:instrText xml:space="preserve"> PAGEREF _Toc513524830 \h </w:instrText>
         </w:r>
         <w:r>
           <w:rPr>
@@ -3535,7 +3535,7 @@
           <w:szCs w:val="22"/>
         </w:rPr>
       </w:pPr>
-      <w:hyperlink w:anchor="_Toc513283356" w:history="1">
+      <w:hyperlink w:anchor="_Toc513524831" w:history="1">
         <w:r>
           <w:rPr>
             <w:rStyle w:val="Hyperlink"/>
@@ -3578,7 +3578,7 @@
             <w:noProof/>
             <w:webHidden/>
           </w:rPr>
-          <w:instrText xml:space="preserve"> PAGEREF _Toc513283356 \h </w:instrText>
+          <w:instrText xml:space="preserve"> PAGEREF _Toc513524831 \h </w:instrText>
         </w:r>
         <w:r>
           <w:rPr>
@@ -3623,7 +3623,7 @@
           <w:szCs w:val="22"/>
         </w:rPr>
       </w:pPr>
-      <w:hyperlink w:anchor="_Toc513283357" w:history="1">
+      <w:hyperlink w:anchor="_Toc513524832" w:history="1">
         <w:r>
           <w:rPr>
             <w:rStyle w:val="Hyperlink"/>
@@ -3666,7 +3666,7 @@
             <w:noProof/>
             <w:webHidden/>
           </w:rPr>
-          <w:instrText xml:space="preserve"> PAGEREF _Toc513283357 \h </w:instrText>
+          <w:instrText xml:space="preserve"> PAGEREF _Toc513524832 \h </w:instrText>
         </w:r>
         <w:r>
           <w:rPr>
@@ -3711,7 +3711,7 @@
           <w:szCs w:val="22"/>
         </w:rPr>
       </w:pPr>
-      <w:hyperlink w:anchor="_Toc513283358" w:history="1">
+      <w:hyperlink w:anchor="_Toc513524833" w:history="1">
         <w:r>
           <w:rPr>
             <w:rStyle w:val="Hyperlink"/>
@@ -3754,7 +3754,7 @@
             <w:noProof/>
             <w:webHidden/>
           </w:rPr>
-          <w:instrText xml:space="preserve"> PAGEREF _Toc513283358 \h </w:instrText>
+          <w:instrText xml:space="preserve"> PAGEREF _Toc513524833 \h </w:instrText>
         </w:r>
         <w:r>
           <w:rPr>
@@ -3799,7 +3799,7 @@
           <w:szCs w:val="22"/>
         </w:rPr>
       </w:pPr>
-      <w:hyperlink w:anchor="_Toc513283359" w:history="1">
+      <w:hyperlink w:anchor="_Toc513524834" w:history="1">
         <w:r>
           <w:rPr>
             <w:rStyle w:val="Hyperlink"/>
@@ -3842,7 +3842,7 @@
             <w:noProof/>
             <w:webHidden/>
           </w:rPr>
-          <w:instrText xml:space="preserve"> PAGEREF _Toc513283359 \h </w:instrText>
+          <w:instrText xml:space="preserve"> PAGEREF _Toc513524834 \h </w:instrText>
         </w:r>
         <w:r>
           <w:rPr>
@@ -3887,7 +3887,7 @@
           <w:szCs w:val="22"/>
         </w:rPr>
       </w:pPr>
-      <w:hyperlink w:anchor="_Toc513283360" w:history="1">
+      <w:hyperlink w:anchor="_Toc513524835" w:history="1">
         <w:r>
           <w:rPr>
             <w:rStyle w:val="Hyperlink"/>
@@ -3930,7 +3930,7 @@
             <w:noProof/>
             <w:webHidden/>
           </w:rPr>
-          <w:instrText xml:space="preserve"> PAGEREF _Toc513283360 \h </w:instrText>
+          <w:instrText xml:space="preserve"> PAGEREF _Toc513524835 \h </w:instrText>
         </w:r>
         <w:r>
           <w:rPr>
@@ -3975,7 +3975,7 @@
           <w:szCs w:val="22"/>
         </w:rPr>
       </w:pPr>
-      <w:hyperlink w:anchor="_Toc513283361" w:history="1">
+      <w:hyperlink w:anchor="_Toc513524836" w:history="1">
         <w:r>
           <w:rPr>
             <w:rStyle w:val="Hyperlink"/>
@@ -4050,7 +4050,7 @@
             <w:noProof/>
             <w:webHidden/>
           </w:rPr>
-          <w:instrText xml:space="preserve"> PAGEREF _Toc513283361 \h </w:instrText>
+          <w:instrText xml:space="preserve"> PAGEREF _Toc513524836 \h </w:instrText>
         </w:r>
         <w:r>
           <w:rPr>
@@ -4095,7 +4095,7 @@
           <w:szCs w:val="22"/>
         </w:rPr>
       </w:pPr>
-      <w:hyperlink w:anchor="_Toc513283362" w:history="1">
+      <w:hyperlink w:anchor="_Toc513524837" w:history="1">
         <w:r>
           <w:rPr>
             <w:rStyle w:val="Hyperlink"/>
@@ -4170,7 +4170,7 @@
             <w:noProof/>
             <w:webHidden/>
           </w:rPr>
-          <w:instrText xml:space="preserve"> PAGEREF _Toc513283362 \h </w:instrText>
+          <w:instrText xml:space="preserve"> PAGEREF _Toc513524837 \h </w:instrText>
         </w:r>
         <w:r>
           <w:rPr>
@@ -4215,7 +4215,7 @@
           <w:szCs w:val="22"/>
         </w:rPr>
       </w:pPr>
-      <w:hyperlink w:anchor="_Toc513283363" w:history="1">
+      <w:hyperlink w:anchor="_Toc513524838" w:history="1">
         <w:r>
           <w:rPr>
             <w:rStyle w:val="Hyperlink"/>
@@ -4290,7 +4290,7 @@
             <w:noProof/>
             <w:webHidden/>
           </w:rPr>
-          <w:instrText xml:space="preserve"> PAGEREF _Toc513283363 \h </w:instrText>
+          <w:instrText xml:space="preserve"> PAGEREF _Toc513524838 \h </w:instrText>
         </w:r>
         <w:r>
           <w:rPr>
@@ -4335,7 +4335,7 @@
           <w:szCs w:val="22"/>
         </w:rPr>
       </w:pPr>
-      <w:hyperlink w:anchor="_Toc513283364" w:history="1">
+      <w:hyperlink w:anchor="_Toc513524839" w:history="1">
         <w:r>
           <w:rPr>
             <w:rStyle w:val="Hyperlink"/>
@@ -4410,7 +4410,7 @@
             <w:noProof/>
             <w:webHidden/>
           </w:rPr>
-          <w:instrText xml:space="preserve"> PAGEREF _Toc513283364 \h </w:instrText>
+          <w:instrText xml:space="preserve"> PAGEREF _Toc513524839 \h </w:instrText>
         </w:r>
         <w:r>
           <w:rPr>
@@ -4455,7 +4455,7 @@
           <w:szCs w:val="22"/>
         </w:rPr>
       </w:pPr>
-      <w:hyperlink w:anchor="_Toc513283365" w:history="1">
+      <w:hyperlink w:anchor="_Toc513524840" w:history="1">
         <w:r>
           <w:rPr>
             <w:rStyle w:val="Hyperlink"/>
@@ -4530,7 +4530,7 @@
             <w:noProof/>
             <w:webHidden/>
           </w:rPr>
-          <w:instrText xml:space="preserve"> PAGEREF _Toc513283365 \h </w:instrText>
+          <w:instrText xml:space="preserve"> PAGEREF _Toc513524840 \h </w:instrText>
         </w:r>
         <w:r>
           <w:rPr>
@@ -4575,7 +4575,7 @@
           <w:szCs w:val="22"/>
         </w:rPr>
       </w:pPr>
-      <w:hyperlink w:anchor="_Toc513283366" w:history="1">
+      <w:hyperlink w:anchor="_Toc513524841" w:history="1">
         <w:r>
           <w:rPr>
             <w:rStyle w:val="Hyperlink"/>
@@ -4619,7 +4619,7 @@
             <w:noProof/>
             <w:webHidden/>
           </w:rPr>
-          <w:instrText xml:space="preserve"> PAGEREF _Toc513283366 \h </w:instrText>
+          <w:instrText xml:space="preserve"> PAGEREF _Toc513524841 \h </w:instrText>
         </w:r>
         <w:r>
           <w:rPr>
@@ -4664,7 +4664,7 @@
           <w:szCs w:val="22"/>
         </w:rPr>
       </w:pPr>
-      <w:hyperlink w:anchor="_Toc513283367" w:history="1">
+      <w:hyperlink w:anchor="_Toc513524842" w:history="1">
         <w:r>
           <w:rPr>
             <w:rStyle w:val="Hyperlink"/>
@@ -4707,7 +4707,7 @@
             <w:noProof/>
             <w:webHidden/>
           </w:rPr>
-          <w:instrText xml:space="preserve"> PAGEREF _Toc513283367 \h </w:instrText>
+          <w:instrText xml:space="preserve"> PAGEREF _Toc513524842 \h </w:instrText>
         </w:r>
         <w:r>
           <w:rPr>
@@ -4752,7 +4752,7 @@
           <w:szCs w:val="22"/>
         </w:rPr>
       </w:pPr>
-      <w:hyperlink w:anchor="_Toc513283368" w:history="1">
+      <w:hyperlink w:anchor="_Toc513524843" w:history="1">
         <w:r>
           <w:rPr>
             <w:rStyle w:val="Hyperlink"/>
@@ -4795,7 +4795,7 @@
             <w:noProof/>
             <w:webHidden/>
           </w:rPr>
-          <w:instrText xml:space="preserve"> PAGEREF _Toc513283368 \h </w:instrText>
+          <w:instrText xml:space="preserve"> PAGEREF _Toc513524843 \h </w:instrText>
         </w:r>
         <w:r>
           <w:rPr>
@@ -4840,7 +4840,7 @@
           <w:szCs w:val="22"/>
         </w:rPr>
       </w:pPr>
-      <w:hyperlink w:anchor="_Toc513283369" w:history="1">
+      <w:hyperlink w:anchor="_Toc513524844" w:history="1">
         <w:r>
           <w:rPr>
             <w:rStyle w:val="Hyperlink"/>
@@ -4883,7 +4883,7 @@
             <w:noProof/>
             <w:webHidden/>
           </w:rPr>
-          <w:instrText xml:space="preserve"> PAGEREF _Toc513283369 \h </w:instrText>
+          <w:instrText xml:space="preserve"> PAGEREF _Toc513524844 \h </w:instrText>
         </w:r>
         <w:r>
           <w:rPr>
@@ -4928,7 +4928,7 @@
           <w:szCs w:val="22"/>
         </w:rPr>
       </w:pPr>
-      <w:hyperlink w:anchor="_Toc513283370" w:history="1">
+      <w:hyperlink w:anchor="_Toc513524845" w:history="1">
         <w:r>
           <w:rPr>
             <w:rStyle w:val="Hyperlink"/>
@@ -4971,7 +4971,7 @@
             <w:noProof/>
             <w:webHidden/>
           </w:rPr>
-          <w:instrText xml:space="preserve"> PAGEREF _Toc513283370 \h </w:instrText>
+          <w:instrText xml:space="preserve"> PAGEREF _Toc513524845 \h </w:instrText>
         </w:r>
         <w:r>
           <w:rPr>
@@ -5016,7 +5016,7 @@
           <w:szCs w:val="22"/>
         </w:rPr>
       </w:pPr>
-      <w:hyperlink w:anchor="_Toc513283371" w:history="1">
+      <w:hyperlink w:anchor="_Toc513524846" w:history="1">
         <w:r>
           <w:rPr>
             <w:rStyle w:val="Hyperlink"/>
@@ -5059,7 +5059,7 @@
             <w:noProof/>
             <w:webHidden/>
           </w:rPr>
-          <w:instrText xml:space="preserve"> PAGEREF _Toc513283371 \h </w:instrText>
+          <w:instrText xml:space="preserve"> PAGEREF _Toc513524846 \h </w:instrText>
         </w:r>
         <w:r>
           <w:rPr>
@@ -5104,7 +5104,7 @@
           <w:szCs w:val="22"/>
         </w:rPr>
       </w:pPr>
-      <w:hyperlink w:anchor="_Toc513283372" w:history="1">
+      <w:hyperlink w:anchor="_Toc513524847" w:history="1">
         <w:r>
           <w:rPr>
             <w:rStyle w:val="Hyperlink"/>
@@ -5148,7 +5148,7 @@
             <w:noProof/>
             <w:webHidden/>
           </w:rPr>
-          <w:instrText xml:space="preserve"> PAGEREF _Toc513283372 \h </w:instrText>
+          <w:instrText xml:space="preserve"> PAGEREF _Toc513524847 \h </w:instrText>
         </w:r>
         <w:r>
           <w:rPr>
@@ -5193,7 +5193,7 @@
           <w:szCs w:val="22"/>
         </w:rPr>
       </w:pPr>
-      <w:hyperlink w:anchor="_Toc513283373" w:history="1">
+      <w:hyperlink w:anchor="_Toc513524848" w:history="1">
         <w:r>
           <w:rPr>
             <w:rStyle w:val="Hyperlink"/>
@@ -5236,7 +5236,7 @@
             <w:noProof/>
             <w:webHidden/>
           </w:rPr>
-          <w:instrText xml:space="preserve"> PAGEREF _Toc513283373 \h </w:instrText>
+          <w:instrText xml:space="preserve"> PAGEREF _Toc513524848 \h </w:instrText>
         </w:r>
         <w:r>
           <w:rPr>
@@ -5281,7 +5281,7 @@
           <w:szCs w:val="22"/>
         </w:rPr>
       </w:pPr>
-      <w:hyperlink w:anchor="_Toc513283374" w:history="1">
+      <w:hyperlink w:anchor="_Toc513524849" w:history="1">
         <w:r>
           <w:rPr>
             <w:rStyle w:val="Hyperlink"/>
@@ -5324,7 +5324,7 @@
             <w:noProof/>
             <w:webHidden/>
           </w:rPr>
-          <w:instrText xml:space="preserve"> PAGEREF _Toc513283374 \h </w:instrText>
+          <w:instrText xml:space="preserve"> PAGEREF _Toc513524849 \h </w:instrText>
         </w:r>
         <w:r>
           <w:rPr>
@@ -5369,7 +5369,7 @@
           <w:szCs w:val="22"/>
         </w:rPr>
       </w:pPr>
-      <w:hyperlink w:anchor="_Toc513283375" w:history="1">
+      <w:hyperlink w:anchor="_Toc513524850" w:history="1">
         <w:r>
           <w:rPr>
             <w:rStyle w:val="Hyperlink"/>
@@ -5413,7 +5413,7 @@
             <w:noProof/>
             <w:webHidden/>
           </w:rPr>
-          <w:instrText xml:space="preserve"> PAGEREF _Toc513283375 \h </w:instrText>
+          <w:instrText xml:space="preserve"> PAGEREF _Toc513524850 \h </w:instrText>
         </w:r>
         <w:r>
           <w:rPr>
@@ -5458,7 +5458,7 @@
           <w:szCs w:val="22"/>
         </w:rPr>
       </w:pPr>
-      <w:hyperlink w:anchor="_Toc513283376" w:history="1">
+      <w:hyperlink w:anchor="_Toc513524851" w:history="1">
         <w:r>
           <w:rPr>
             <w:rStyle w:val="Hyperlink"/>
@@ -5502,7 +5502,7 @@
             <w:noProof/>
             <w:webHidden/>
           </w:rPr>
-          <w:instrText xml:space="preserve"> PAGEREF _Toc513283376 \h </w:instrText>
+          <w:instrText xml:space="preserve"> PAGEREF _Toc513524851 \h </w:instrText>
         </w:r>
         <w:r>
           <w:rPr>
@@ -5547,7 +5547,7 @@
           <w:szCs w:val="22"/>
         </w:rPr>
       </w:pPr>
-      <w:hyperlink w:anchor="_Toc513283377" w:history="1">
+      <w:hyperlink w:anchor="_Toc513524852" w:history="1">
         <w:r>
           <w:rPr>
             <w:rStyle w:val="Hyperlink"/>
@@ -5591,7 +5591,7 @@
             <w:noProof/>
             <w:webHidden/>
           </w:rPr>
-          <w:instrText xml:space="preserve"> PAGEREF _Toc513283377 \h </w:instrText>
+          <w:instrText xml:space="preserve"> PAGEREF _Toc513524852 \h </w:instrText>
         </w:r>
         <w:r>
           <w:rPr>
@@ -5636,7 +5636,7 @@
           <w:szCs w:val="22"/>
         </w:rPr>
       </w:pPr>
-      <w:hyperlink w:anchor="_Toc513283378" w:history="1">
+      <w:hyperlink w:anchor="_Toc513524853" w:history="1">
         <w:r>
           <w:rPr>
             <w:rStyle w:val="Hyperlink"/>
@@ -5679,7 +5679,7 @@
             <w:noProof/>
             <w:webHidden/>
           </w:rPr>
-          <w:instrText xml:space="preserve"> PAGEREF _Toc513283378 \h </w:instrText>
+          <w:instrText xml:space="preserve"> PAGEREF _Toc513524853 \h </w:instrText>
         </w:r>
         <w:r>
           <w:rPr>
@@ -5724,7 +5724,7 @@
           <w:szCs w:val="22"/>
         </w:rPr>
       </w:pPr>
-      <w:hyperlink w:anchor="_Toc513283379" w:history="1">
+      <w:hyperlink w:anchor="_Toc513524854" w:history="1">
         <w:r>
           <w:rPr>
             <w:rStyle w:val="Hyperlink"/>
@@ -5768,7 +5768,7 @@
             <w:noProof/>
             <w:webHidden/>
           </w:rPr>
-          <w:instrText xml:space="preserve"> PAGEREF _Toc513283379 \h </w:instrText>
+          <w:instrText xml:space="preserve"> PAGEREF _Toc513524854 \h </w:instrText>
         </w:r>
         <w:r>
           <w:rPr>
@@ -5813,7 +5813,7 @@
           <w:szCs w:val="22"/>
         </w:rPr>
       </w:pPr>
-      <w:hyperlink w:anchor="_Toc513283380" w:history="1">
+      <w:hyperlink w:anchor="_Toc513524855" w:history="1">
         <w:r>
           <w:rPr>
             <w:rStyle w:val="Hyperlink"/>
@@ -5857,7 +5857,7 @@
             <w:noProof/>
             <w:webHidden/>
           </w:rPr>
-          <w:instrText xml:space="preserve"> PAGEREF _Toc513283380 \h </w:instrText>
+          <w:instrText xml:space="preserve"> PAGEREF _Toc513524855 \h </w:instrText>
         </w:r>
         <w:r>
           <w:rPr>
@@ -5902,7 +5902,7 @@
           <w:szCs w:val="22"/>
         </w:rPr>
       </w:pPr>
-      <w:hyperlink w:anchor="_Toc513283381" w:history="1">
+      <w:hyperlink w:anchor="_Toc513524856" w:history="1">
         <w:r>
           <w:rPr>
             <w:rStyle w:val="Hyperlink"/>
@@ -5960,7 +5960,7 @@
             <w:noProof/>
             <w:webHidden/>
           </w:rPr>
-          <w:instrText xml:space="preserve"> PAGEREF _Toc513283381 \h </w:instrText>
+          <w:instrText xml:space="preserve"> PAGEREF _Toc513524856 \h </w:instrText>
         </w:r>
         <w:r>
           <w:rPr>
@@ -6005,7 +6005,7 @@
           <w:szCs w:val="22"/>
         </w:rPr>
       </w:pPr>
-      <w:hyperlink w:anchor="_Toc513283382" w:history="1">
+      <w:hyperlink w:anchor="_Toc513524857" w:history="1">
         <w:r>
           <w:rPr>
             <w:rStyle w:val="Hyperlink"/>
@@ -6063,7 +6063,7 @@
             <w:noProof/>
             <w:webHidden/>
           </w:rPr>
-          <w:instrText xml:space="preserve"> PAGEREF _Toc513283382 \h </w:instrText>
+          <w:instrText xml:space="preserve"> PAGEREF _Toc513524857 \h </w:instrText>
         </w:r>
         <w:r>
           <w:rPr>
@@ -6108,7 +6108,7 @@
           <w:szCs w:val="22"/>
         </w:rPr>
       </w:pPr>
-      <w:hyperlink w:anchor="_Toc513283383" w:history="1">
+      <w:hyperlink w:anchor="_Toc513524858" w:history="1">
         <w:r>
           <w:rPr>
             <w:rStyle w:val="Hyperlink"/>
@@ -6152,7 +6152,7 @@
             <w:noProof/>
             <w:webHidden/>
           </w:rPr>
-          <w:instrText xml:space="preserve"> PAGEREF _Toc513283383 \h </w:instrText>
+          <w:instrText xml:space="preserve"> PAGEREF _Toc513524858 \h </w:instrText>
         </w:r>
         <w:r>
           <w:rPr>
@@ -6197,7 +6197,7 @@
           <w:szCs w:val="22"/>
         </w:rPr>
       </w:pPr>
-      <w:hyperlink w:anchor="_Toc513283384" w:history="1">
+      <w:hyperlink w:anchor="_Toc513524859" w:history="1">
         <w:r>
           <w:rPr>
             <w:rStyle w:val="Hyperlink"/>
@@ -6240,7 +6240,7 @@
             <w:noProof/>
             <w:webHidden/>
           </w:rPr>
-          <w:instrText xml:space="preserve"> PAGEREF _Toc513283384 \h </w:instrText>
+          <w:instrText xml:space="preserve"> PAGEREF _Toc513524859 \h </w:instrText>
         </w:r>
         <w:r>
           <w:rPr>
@@ -6285,7 +6285,7 @@
           <w:szCs w:val="22"/>
         </w:rPr>
       </w:pPr>
-      <w:hyperlink w:anchor="_Toc513283385" w:history="1">
+      <w:hyperlink w:anchor="_Toc513524860" w:history="1">
         <w:r>
           <w:rPr>
             <w:rStyle w:val="Hyperlink"/>
@@ -6343,7 +6343,7 @@
             <w:noProof/>
             <w:webHidden/>
           </w:rPr>
-          <w:instrText xml:space="preserve"> PAGEREF _Toc513283385 \h </w:instrText>
+          <w:instrText xml:space="preserve"> PAGEREF _Toc513524860 \h </w:instrText>
         </w:r>
         <w:r>
           <w:rPr>
@@ -6388,7 +6388,7 @@
           <w:szCs w:val="22"/>
         </w:rPr>
       </w:pPr>
-      <w:hyperlink w:anchor="_Toc513283386" w:history="1">
+      <w:hyperlink w:anchor="_Toc513524861" w:history="1">
         <w:r>
           <w:rPr>
             <w:rStyle w:val="Hyperlink"/>
@@ -6431,7 +6431,7 @@
             <w:noProof/>
             <w:webHidden/>
           </w:rPr>
-          <w:instrText xml:space="preserve"> PAGEREF _Toc513283386 \h </w:instrText>
+          <w:instrText xml:space="preserve"> PAGEREF _Toc513524861 \h </w:instrText>
         </w:r>
         <w:r>
           <w:rPr>
@@ -6476,7 +6476,7 @@
           <w:szCs w:val="22"/>
         </w:rPr>
       </w:pPr>
-      <w:hyperlink w:anchor="_Toc513283387" w:history="1">
+      <w:hyperlink w:anchor="_Toc513524862" w:history="1">
         <w:r>
           <w:rPr>
             <w:rStyle w:val="Hyperlink"/>
@@ -6520,7 +6520,7 @@
             <w:noProof/>
             <w:webHidden/>
           </w:rPr>
-          <w:instrText xml:space="preserve"> PAGEREF _Toc513283387 \h </w:instrText>
+          <w:instrText xml:space="preserve"> PAGEREF _Toc513524862 \h </w:instrText>
         </w:r>
         <w:r>
           <w:rPr>
@@ -6565,7 +6565,7 @@
           <w:szCs w:val="22"/>
         </w:rPr>
       </w:pPr>
-      <w:hyperlink w:anchor="_Toc513283388" w:history="1">
+      <w:hyperlink w:anchor="_Toc513524863" w:history="1">
         <w:r>
           <w:rPr>
             <w:rStyle w:val="Hyperlink"/>
@@ -6608,7 +6608,7 @@
             <w:noProof/>
             <w:webHidden/>
           </w:rPr>
-          <w:instrText xml:space="preserve"> PAGEREF _Toc513283388 \h </w:instrText>
+          <w:instrText xml:space="preserve"> PAGEREF _Toc513524863 \h </w:instrText>
         </w:r>
         <w:r>
           <w:rPr>
@@ -6653,7 +6653,7 @@
           <w:szCs w:val="22"/>
         </w:rPr>
       </w:pPr>
-      <w:hyperlink w:anchor="_Toc513283389" w:history="1">
+      <w:hyperlink w:anchor="_Toc513524864" w:history="1">
         <w:r>
           <w:rPr>
             <w:rStyle w:val="Hyperlink"/>
@@ -6696,7 +6696,7 @@
             <w:noProof/>
             <w:webHidden/>
           </w:rPr>
-          <w:instrText xml:space="preserve"> PAGEREF _Toc513283389 \h </w:instrText>
+          <w:instrText xml:space="preserve"> PAGEREF _Toc513524864 \h </w:instrText>
         </w:r>
         <w:r>
           <w:rPr>
@@ -6741,7 +6741,7 @@
           <w:szCs w:val="22"/>
         </w:rPr>
       </w:pPr>
-      <w:hyperlink w:anchor="_Toc513283390" w:history="1">
+      <w:hyperlink w:anchor="_Toc513524865" w:history="1">
         <w:r>
           <w:rPr>
             <w:rStyle w:val="Hyperlink"/>
@@ -6785,7 +6785,7 @@
             <w:noProof/>
             <w:webHidden/>
           </w:rPr>
-          <w:instrText xml:space="preserve"> PAGEREF _Toc513283390 \h </w:instrText>
+          <w:instrText xml:space="preserve"> PAGEREF _Toc513524865 \h </w:instrText>
         </w:r>
         <w:r>
           <w:rPr>
@@ -6830,7 +6830,7 @@
           <w:szCs w:val="22"/>
         </w:rPr>
       </w:pPr>
-      <w:hyperlink w:anchor="_Toc513283391" w:history="1">
+      <w:hyperlink w:anchor="_Toc513524866" w:history="1">
         <w:r>
           <w:rPr>
             <w:rStyle w:val="Hyperlink"/>
@@ -6873,7 +6873,7 @@
             <w:noProof/>
             <w:webHidden/>
           </w:rPr>
-          <w:instrText xml:space="preserve"> PAGEREF _Toc513283391 \h </w:instrText>
+          <w:instrText xml:space="preserve"> PAGEREF _Toc513524866 \h </w:instrText>
         </w:r>
         <w:r>
           <w:rPr>
@@ -6918,7 +6918,7 @@
           <w:szCs w:val="22"/>
         </w:rPr>
       </w:pPr>
-      <w:hyperlink w:anchor="_Toc513283392" w:history="1">
+      <w:hyperlink w:anchor="_Toc513524867" w:history="1">
         <w:r>
           <w:rPr>
             <w:rStyle w:val="Hyperlink"/>
@@ -6962,7 +6962,7 @@
             <w:noProof/>
             <w:webHidden/>
           </w:rPr>
-          <w:instrText xml:space="preserve"> PAGEREF _Toc513283392 \h </w:instrText>
+          <w:instrText xml:space="preserve"> PAGEREF _Toc513524867 \h </w:instrText>
         </w:r>
         <w:r>
           <w:rPr>
@@ -7007,7 +7007,7 @@
           <w:szCs w:val="22"/>
         </w:rPr>
       </w:pPr>
-      <w:hyperlink w:anchor="_Toc513283393" w:history="1">
+      <w:hyperlink w:anchor="_Toc513524868" w:history="1">
         <w:r>
           <w:rPr>
             <w:rStyle w:val="Hyperlink"/>
@@ -7050,7 +7050,7 @@
             <w:noProof/>
             <w:webHidden/>
           </w:rPr>
-          <w:instrText xml:space="preserve"> PAGEREF _Toc513283393 \h </w:instrText>
+          <w:instrText xml:space="preserve"> PAGEREF _Toc513524868 \h </w:instrText>
         </w:r>
         <w:r>
           <w:rPr>
@@ -7095,7 +7095,7 @@
           <w:szCs w:val="22"/>
         </w:rPr>
       </w:pPr>
-      <w:hyperlink w:anchor="_Toc513283394" w:history="1">
+      <w:hyperlink w:anchor="_Toc513524869" w:history="1">
         <w:r>
           <w:rPr>
             <w:rStyle w:val="Hyperlink"/>
@@ -7138,7 +7138,7 @@
             <w:noProof/>
             <w:webHidden/>
           </w:rPr>
-          <w:instrText xml:space="preserve"> PAGEREF _Toc513283394 \h </w:instrText>
+          <w:instrText xml:space="preserve"> PAGEREF _Toc513524869 \h </w:instrText>
         </w:r>
         <w:r>
           <w:rPr>
@@ -7183,7 +7183,7 @@
           <w:szCs w:val="22"/>
         </w:rPr>
       </w:pPr>
-      <w:hyperlink w:anchor="_Toc513283395" w:history="1">
+      <w:hyperlink w:anchor="_Toc513524870" w:history="1">
         <w:r>
           <w:rPr>
             <w:rStyle w:val="Hyperlink"/>
@@ -7227,7 +7227,7 @@
             <w:noProof/>
             <w:webHidden/>
           </w:rPr>
-          <w:instrText xml:space="preserve"> PAGEREF _Toc513283395 \h </w:instrText>
+          <w:instrText xml:space="preserve"> PAGEREF _Toc513524870 \h </w:instrText>
         </w:r>
         <w:r>
           <w:rPr>
@@ -7272,7 +7272,7 @@
           <w:szCs w:val="22"/>
         </w:rPr>
       </w:pPr>
-      <w:hyperlink w:anchor="_Toc513283396" w:history="1">
+      <w:hyperlink w:anchor="_Toc513524871" w:history="1">
         <w:r>
           <w:rPr>
             <w:rStyle w:val="Hyperlink"/>
@@ -7316,7 +7316,7 @@
             <w:noProof/>
             <w:webHidden/>
           </w:rPr>
-          <w:instrText xml:space="preserve"> PAGEREF _Toc513283396 \h </w:instrText>
+          <w:instrText xml:space="preserve"> PAGEREF _Toc513524871 \h </w:instrText>
         </w:r>
         <w:r>
           <w:rPr>
@@ -7361,7 +7361,7 @@
           <w:szCs w:val="22"/>
         </w:rPr>
       </w:pPr>
-      <w:hyperlink w:anchor="_Toc513283397" w:history="1">
+      <w:hyperlink w:anchor="_Toc513524872" w:history="1">
         <w:r>
           <w:rPr>
             <w:rStyle w:val="Hyperlink"/>
@@ -7405,7 +7405,7 @@
             <w:noProof/>
             <w:webHidden/>
           </w:rPr>
-          <w:instrText xml:space="preserve"> PAGEREF _Toc513283397 \h </w:instrText>
+          <w:instrText xml:space="preserve"> PAGEREF _Toc513524872 \h </w:instrText>
         </w:r>
         <w:r>
           <w:rPr>
@@ -7450,7 +7450,7 @@
           <w:szCs w:val="22"/>
         </w:rPr>
       </w:pPr>
-      <w:hyperlink w:anchor="_Toc513283398" w:history="1">
+      <w:hyperlink w:anchor="_Toc513524873" w:history="1">
         <w:r>
           <w:rPr>
             <w:rStyle w:val="Hyperlink"/>
@@ -7494,7 +7494,7 @@
             <w:noProof/>
             <w:webHidden/>
           </w:rPr>
-          <w:instrText xml:space="preserve"> PAGEREF _Toc513283398 \h </w:instrText>
+          <w:instrText xml:space="preserve"> PAGEREF _Toc513524873 \h </w:instrText>
         </w:r>
         <w:r>
           <w:rPr>
@@ -7539,7 +7539,7 @@
           <w:szCs w:val="22"/>
         </w:rPr>
       </w:pPr>
-      <w:hyperlink w:anchor="_Toc513283399" w:history="1">
+      <w:hyperlink w:anchor="_Toc513524874" w:history="1">
         <w:r>
           <w:rPr>
             <w:rStyle w:val="Hyperlink"/>
@@ -7582,7 +7582,7 @@
             <w:noProof/>
             <w:webHidden/>
           </w:rPr>
-          <w:instrText xml:space="preserve"> PAGEREF _Toc513283399 \h </w:instrText>
+          <w:instrText xml:space="preserve"> PAGEREF _Toc513524874 \h </w:instrText>
         </w:r>
         <w:r>
           <w:rPr>
@@ -7627,7 +7627,7 @@
           <w:szCs w:val="22"/>
         </w:rPr>
       </w:pPr>
-      <w:hyperlink w:anchor="_Toc513283400" w:history="1">
+      <w:hyperlink w:anchor="_Toc513524875" w:history="1">
         <w:r>
           <w:rPr>
             <w:rStyle w:val="Hyperlink"/>
@@ -7670,7 +7670,7 @@
             <w:noProof/>
             <w:webHidden/>
           </w:rPr>
-          <w:instrText xml:space="preserve"> PAGEREF _Toc513283400 \h </w:instrText>
+          <w:instrText xml:space="preserve"> PAGEREF _Toc513524875 \h </w:instrText>
         </w:r>
         <w:r>
           <w:rPr>
@@ -7715,7 +7715,7 @@
           <w:szCs w:val="22"/>
         </w:rPr>
       </w:pPr>
-      <w:hyperlink w:anchor="_Toc513283401" w:history="1">
+      <w:hyperlink w:anchor="_Toc513524876" w:history="1">
         <w:r>
           <w:rPr>
             <w:rStyle w:val="Hyperlink"/>
@@ -7759,7 +7759,7 @@
             <w:noProof/>
             <w:webHidden/>
           </w:rPr>
-          <w:instrText xml:space="preserve"> PAGEREF _Toc513283401 \h </w:instrText>
+          <w:instrText xml:space="preserve"> PAGEREF _Toc513524876 \h </w:instrText>
         </w:r>
         <w:r>
           <w:rPr>
@@ -7804,7 +7804,7 @@
           <w:szCs w:val="22"/>
         </w:rPr>
       </w:pPr>
-      <w:hyperlink w:anchor="_Toc513283402" w:history="1">
+      <w:hyperlink w:anchor="_Toc513524877" w:history="1">
         <w:r>
           <w:rPr>
             <w:rStyle w:val="Hyperlink"/>
@@ -7848,7 +7848,7 @@
             <w:noProof/>
             <w:webHidden/>
           </w:rPr>
-          <w:instrText xml:space="preserve"> PAGEREF _Toc513283402 \h </w:instrText>
+          <w:instrText xml:space="preserve"> PAGEREF _Toc513524877 \h </w:instrText>
         </w:r>
         <w:r>
           <w:rPr>
@@ -7893,7 +7893,7 @@
           <w:szCs w:val="22"/>
         </w:rPr>
       </w:pPr>
-      <w:hyperlink w:anchor="_Toc513283403" w:history="1">
+      <w:hyperlink w:anchor="_Toc513524878" w:history="1">
         <w:r>
           <w:rPr>
             <w:rStyle w:val="Hyperlink"/>
@@ -7936,7 +7936,7 @@
             <w:noProof/>
             <w:webHidden/>
           </w:rPr>
-          <w:instrText xml:space="preserve"> PAGEREF _Toc513283403 \h </w:instrText>
+          <w:instrText xml:space="preserve"> PAGEREF _Toc513524878 \h </w:instrText>
         </w:r>
         <w:r>
           <w:rPr>
@@ -7981,7 +7981,7 @@
           <w:szCs w:val="22"/>
         </w:rPr>
       </w:pPr>
-      <w:hyperlink w:anchor="_Toc513283404" w:history="1">
+      <w:hyperlink w:anchor="_Toc513524879" w:history="1">
         <w:r>
           <w:rPr>
             <w:rStyle w:val="Hyperlink"/>
@@ -8024,7 +8024,7 @@
             <w:noProof/>
             <w:webHidden/>
           </w:rPr>
-          <w:instrText xml:space="preserve"> PAGEREF _Toc513283404 \h </w:instrText>
+          <w:instrText xml:space="preserve"> PAGEREF _Toc513524879 \h </w:instrText>
         </w:r>
         <w:r>
           <w:rPr>
@@ -8069,7 +8069,7 @@
           <w:szCs w:val="22"/>
         </w:rPr>
       </w:pPr>
-      <w:hyperlink w:anchor="_Toc513283405" w:history="1">
+      <w:hyperlink w:anchor="_Toc513524880" w:history="1">
         <w:r>
           <w:rPr>
             <w:rStyle w:val="Hyperlink"/>
@@ -8112,7 +8112,7 @@
             <w:noProof/>
             <w:webHidden/>
           </w:rPr>
-          <w:instrText xml:space="preserve"> PAGEREF _Toc513283405 \h </w:instrText>
+          <w:instrText xml:space="preserve"> PAGEREF _Toc513524880 \h </w:instrText>
         </w:r>
         <w:r>
           <w:rPr>
@@ -8154,7 +8154,7 @@
           <w:szCs w:val="22"/>
         </w:rPr>
       </w:pPr>
-      <w:hyperlink w:anchor="_Toc513283406" w:history="1">
+      <w:hyperlink w:anchor="_Toc513524881" w:history="1">
         <w:r>
           <w:rPr>
             <w:rStyle w:val="Hyperlink"/>
@@ -8198,7 +8198,7 @@
             <w:noProof/>
             <w:webHidden/>
           </w:rPr>
-          <w:instrText xml:space="preserve"> PAGEREF _Toc513283406 \h </w:instrText>
+          <w:instrText xml:space="preserve"> PAGEREF _Toc513524881 \h </w:instrText>
         </w:r>
         <w:r>
           <w:rPr>
@@ -8243,7 +8243,7 @@
           <w:szCs w:val="22"/>
         </w:rPr>
       </w:pPr>
-      <w:hyperlink w:anchor="_Toc513283407" w:history="1">
+      <w:hyperlink w:anchor="_Toc513524882" w:history="1">
         <w:r>
           <w:rPr>
             <w:rStyle w:val="Hyperlink"/>
@@ -8287,7 +8287,7 @@
             <w:noProof/>
             <w:webHidden/>
           </w:rPr>
-          <w:instrText xml:space="preserve"> PAGEREF _Toc513283407 \h </w:instrText>
+          <w:instrText xml:space="preserve"> PAGEREF _Toc513524882 \h </w:instrText>
         </w:r>
         <w:r>
           <w:rPr>
@@ -8332,7 +8332,7 @@
           <w:szCs w:val="22"/>
         </w:rPr>
       </w:pPr>
-      <w:hyperlink w:anchor="_Toc513283408" w:history="1">
+      <w:hyperlink w:anchor="_Toc513524883" w:history="1">
         <w:r>
           <w:rPr>
             <w:rStyle w:val="Hyperlink"/>
@@ -8376,7 +8376,7 @@
             <w:noProof/>
             <w:webHidden/>
           </w:rPr>
-          <w:instrText xml:space="preserve"> PAGEREF _Toc513283408 \h </w:instrText>
+          <w:instrText xml:space="preserve"> PAGEREF _Toc513524883 \h </w:instrText>
         </w:r>
         <w:r>
           <w:rPr>
@@ -8421,7 +8421,7 @@
           <w:szCs w:val="22"/>
         </w:rPr>
       </w:pPr>
-      <w:hyperlink w:anchor="_Toc513283409" w:history="1">
+      <w:hyperlink w:anchor="_Toc513524884" w:history="1">
         <w:r>
           <w:rPr>
             <w:rStyle w:val="Hyperlink"/>
@@ -8465,7 +8465,7 @@
             <w:noProof/>
             <w:webHidden/>
           </w:rPr>
-          <w:instrText xml:space="preserve"> PAGEREF _Toc513283409 \h </w:instrText>
+          <w:instrText xml:space="preserve"> PAGEREF _Toc513524884 \h </w:instrText>
         </w:r>
         <w:r>
           <w:rPr>
@@ -8510,7 +8510,7 @@
           <w:szCs w:val="22"/>
         </w:rPr>
       </w:pPr>
-      <w:hyperlink w:anchor="_Toc513283410" w:history="1">
+      <w:hyperlink w:anchor="_Toc513524885" w:history="1">
         <w:r>
           <w:rPr>
             <w:rStyle w:val="Hyperlink"/>
@@ -8554,7 +8554,7 @@
             <w:noProof/>
             <w:webHidden/>
           </w:rPr>
-          <w:instrText xml:space="preserve"> PAGEREF _Toc513283410 \h </w:instrText>
+          <w:instrText xml:space="preserve"> PAGEREF _Toc513524885 \h </w:instrText>
         </w:r>
         <w:r>
           <w:rPr>
@@ -8599,7 +8599,7 @@
           <w:szCs w:val="22"/>
         </w:rPr>
       </w:pPr>
-      <w:hyperlink w:anchor="_Toc513283411" w:history="1">
+      <w:hyperlink w:anchor="_Toc513524886" w:history="1">
         <w:r>
           <w:rPr>
             <w:rStyle w:val="Hyperlink"/>
@@ -8643,7 +8643,7 @@
             <w:noProof/>
             <w:webHidden/>
           </w:rPr>
-          <w:instrText xml:space="preserve"> PAGEREF _Toc513283411 \h </w:instrText>
+          <w:instrText xml:space="preserve"> PAGEREF _Toc513524886 \h </w:instrText>
         </w:r>
         <w:r>
           <w:rPr>
@@ -8688,7 +8688,7 @@
           <w:szCs w:val="22"/>
         </w:rPr>
       </w:pPr>
-      <w:hyperlink w:anchor="_Toc513283412" w:history="1">
+      <w:hyperlink w:anchor="_Toc513524887" w:history="1">
         <w:r>
           <w:rPr>
             <w:rStyle w:val="Hyperlink"/>
@@ -8732,7 +8732,7 @@
             <w:noProof/>
             <w:webHidden/>
           </w:rPr>
-          <w:instrText xml:space="preserve"> PAGEREF _Toc513283412 \h </w:instrText>
+          <w:instrText xml:space="preserve"> PAGEREF _Toc513524887 \h </w:instrText>
         </w:r>
         <w:r>
           <w:rPr>
@@ -8777,7 +8777,7 @@
           <w:szCs w:val="22"/>
         </w:rPr>
       </w:pPr>
-      <w:hyperlink w:anchor="_Toc513283413" w:history="1">
+      <w:hyperlink w:anchor="_Toc513524888" w:history="1">
         <w:r>
           <w:rPr>
             <w:rStyle w:val="Hyperlink"/>
@@ -8821,7 +8821,7 @@
             <w:noProof/>
             <w:webHidden/>
           </w:rPr>
-          <w:instrText xml:space="preserve"> PAGEREF _Toc513283413 \h </w:instrText>
+          <w:instrText xml:space="preserve"> PAGEREF _Toc513524888 \h </w:instrText>
         </w:r>
         <w:r>
           <w:rPr>
@@ -8866,7 +8866,7 @@
           <w:szCs w:val="22"/>
         </w:rPr>
       </w:pPr>
-      <w:hyperlink w:anchor="_Toc513283414" w:history="1">
+      <w:hyperlink w:anchor="_Toc513524889" w:history="1">
         <w:r>
           <w:rPr>
             <w:rStyle w:val="Hyperlink"/>
@@ -8910,7 +8910,7 @@
             <w:noProof/>
             <w:webHidden/>
           </w:rPr>
-          <w:instrText xml:space="preserve"> PAGEREF _Toc513283414 \h </w:instrText>
+          <w:instrText xml:space="preserve"> PAGEREF _Toc513524889 \h </w:instrText>
         </w:r>
         <w:r>
           <w:rPr>
@@ -8955,7 +8955,7 @@
           <w:szCs w:val="22"/>
         </w:rPr>
       </w:pPr>
-      <w:hyperlink w:anchor="_Toc513283415" w:history="1">
+      <w:hyperlink w:anchor="_Toc513524890" w:history="1">
         <w:r>
           <w:rPr>
             <w:rStyle w:val="Hyperlink"/>
@@ -8999,7 +8999,7 @@
             <w:noProof/>
             <w:webHidden/>
           </w:rPr>
-          <w:instrText xml:space="preserve"> PAGEREF _Toc513283415 \h </w:instrText>
+          <w:instrText xml:space="preserve"> PAGEREF _Toc513524890 \h </w:instrText>
         </w:r>
         <w:r>
           <w:rPr>
@@ -9044,7 +9044,7 @@
           <w:szCs w:val="22"/>
         </w:rPr>
       </w:pPr>
-      <w:hyperlink w:anchor="_Toc513283416" w:history="1">
+      <w:hyperlink w:anchor="_Toc513524891" w:history="1">
         <w:r>
           <w:rPr>
             <w:rStyle w:val="Hyperlink"/>
@@ -9088,7 +9088,7 @@
             <w:noProof/>
             <w:webHidden/>
           </w:rPr>
-          <w:instrText xml:space="preserve"> PAGEREF _Toc513283416 \h </w:instrText>
+          <w:instrText xml:space="preserve"> PAGEREF _Toc513524891 \h </w:instrText>
         </w:r>
         <w:r>
           <w:rPr>
@@ -9133,7 +9133,7 @@
           <w:szCs w:val="22"/>
         </w:rPr>
       </w:pPr>
-      <w:hyperlink w:anchor="_Toc513283417" w:history="1">
+      <w:hyperlink w:anchor="_Toc513524892" w:history="1">
         <w:r>
           <w:rPr>
             <w:rStyle w:val="Hyperlink"/>
@@ -9177,7 +9177,7 @@
             <w:noProof/>
             <w:webHidden/>
           </w:rPr>
-          <w:instrText xml:space="preserve"> PAGEREF _Toc513283417 \h </w:instrText>
+          <w:instrText xml:space="preserve"> PAGEREF _Toc513524892 \h </w:instrText>
         </w:r>
         <w:r>
           <w:rPr>
@@ -9222,7 +9222,7 @@
           <w:szCs w:val="22"/>
         </w:rPr>
       </w:pPr>
-      <w:hyperlink w:anchor="_Toc513283418" w:history="1">
+      <w:hyperlink w:anchor="_Toc513524893" w:history="1">
         <w:r>
           <w:rPr>
             <w:rStyle w:val="Hyperlink"/>
@@ -9265,7 +9265,7 @@
             <w:noProof/>
             <w:webHidden/>
           </w:rPr>
-          <w:instrText xml:space="preserve"> PAGEREF _Toc513283418 \h </w:instrText>
+          <w:instrText xml:space="preserve"> PAGEREF _Toc513524893 \h </w:instrText>
         </w:r>
         <w:r>
           <w:rPr>
@@ -9310,7 +9310,7 @@
           <w:szCs w:val="22"/>
         </w:rPr>
       </w:pPr>
-      <w:hyperlink w:anchor="_Toc513283419" w:history="1">
+      <w:hyperlink w:anchor="_Toc513524894" w:history="1">
         <w:r>
           <w:rPr>
             <w:rStyle w:val="Hyperlink"/>
@@ -9354,7 +9354,7 @@
             <w:noProof/>
             <w:webHidden/>
           </w:rPr>
-          <w:instrText xml:space="preserve"> PAGEREF _Toc513283419 \h </w:instrText>
+          <w:instrText xml:space="preserve"> PAGEREF _Toc513524894 \h </w:instrText>
         </w:r>
         <w:r>
           <w:rPr>
@@ -9399,7 +9399,7 @@
           <w:szCs w:val="22"/>
         </w:rPr>
       </w:pPr>
-      <w:hyperlink w:anchor="_Toc513283420" w:history="1">
+      <w:hyperlink w:anchor="_Toc513524895" w:history="1">
         <w:r>
           <w:rPr>
             <w:rStyle w:val="Hyperlink"/>
@@ -9442,7 +9442,7 @@
             <w:noProof/>
             <w:webHidden/>
           </w:rPr>
-          <w:instrText xml:space="preserve"> PAGEREF _Toc513283420 \h </w:instrText>
+          <w:instrText xml:space="preserve"> PAGEREF _Toc513524895 \h </w:instrText>
         </w:r>
         <w:r>
           <w:rPr>
@@ -9487,7 +9487,7 @@
           <w:szCs w:val="22"/>
         </w:rPr>
       </w:pPr>
-      <w:hyperlink w:anchor="_Toc513283421" w:history="1">
+      <w:hyperlink w:anchor="_Toc513524896" w:history="1">
         <w:r>
           <w:rPr>
             <w:rStyle w:val="Hyperlink"/>
@@ -9531,7 +9531,7 @@
             <w:noProof/>
             <w:webHidden/>
           </w:rPr>
-          <w:instrText xml:space="preserve"> PAGEREF _Toc513283421 \h </w:instrText>
+          <w:instrText xml:space="preserve"> PAGEREF _Toc513524896 \h </w:instrText>
         </w:r>
         <w:r>
           <w:rPr>
@@ -9576,7 +9576,7 @@
           <w:szCs w:val="22"/>
         </w:rPr>
       </w:pPr>
-      <w:hyperlink w:anchor="_Toc513283422" w:history="1">
+      <w:hyperlink w:anchor="_Toc513524897" w:history="1">
         <w:r>
           <w:rPr>
             <w:rStyle w:val="Hyperlink"/>
@@ -9619,7 +9619,7 @@
             <w:noProof/>
             <w:webHidden/>
           </w:rPr>
-          <w:instrText xml:space="preserve"> PAGEREF _Toc513283422 \h </w:instrText>
+          <w:instrText xml:space="preserve"> PAGEREF _Toc513524897 \h </w:instrText>
         </w:r>
         <w:r>
           <w:rPr>
@@ -9661,7 +9661,7 @@
           <w:szCs w:val="22"/>
         </w:rPr>
       </w:pPr>
-      <w:hyperlink w:anchor="_Toc513283423" w:history="1">
+      <w:hyperlink w:anchor="_Toc513524898" w:history="1">
         <w:r>
           <w:rPr>
             <w:rStyle w:val="Hyperlink"/>
@@ -9705,7 +9705,7 @@
             <w:noProof/>
             <w:webHidden/>
           </w:rPr>
-          <w:instrText xml:space="preserve"> PAGEREF _Toc513283423 \h </w:instrText>
+          <w:instrText xml:space="preserve"> PAGEREF _Toc513524898 \h </w:instrText>
         </w:r>
         <w:r>
           <w:rPr>
@@ -9750,7 +9750,7 @@
           <w:szCs w:val="22"/>
         </w:rPr>
       </w:pPr>
-      <w:hyperlink w:anchor="_Toc513283424" w:history="1">
+      <w:hyperlink w:anchor="_Toc513524899" w:history="1">
         <w:r>
           <w:rPr>
             <w:rStyle w:val="Hyperlink"/>
@@ -9794,7 +9794,7 @@
             <w:noProof/>
             <w:webHidden/>
           </w:rPr>
-          <w:instrText xml:space="preserve"> PAGEREF _Toc513283424 \h </w:instrText>
+          <w:instrText xml:space="preserve"> PAGEREF _Toc513524899 \h </w:instrText>
         </w:r>
         <w:r>
           <w:rPr>
@@ -9839,7 +9839,7 @@
           <w:szCs w:val="22"/>
         </w:rPr>
       </w:pPr>
-      <w:hyperlink w:anchor="_Toc513283425" w:history="1">
+      <w:hyperlink w:anchor="_Toc513524900" w:history="1">
         <w:r>
           <w:rPr>
             <w:rStyle w:val="Hyperlink"/>
@@ -9883,7 +9883,7 @@
             <w:noProof/>
             <w:webHidden/>
           </w:rPr>
-          <w:instrText xml:space="preserve"> PAGEREF _Toc513283425 \h </w:instrText>
+          <w:instrText xml:space="preserve"> PAGEREF _Toc513524900 \h </w:instrText>
         </w:r>
         <w:r>
           <w:rPr>
@@ -9928,7 +9928,7 @@
           <w:szCs w:val="22"/>
         </w:rPr>
       </w:pPr>
-      <w:hyperlink w:anchor="_Toc513283426" w:history="1">
+      <w:hyperlink w:anchor="_Toc513524901" w:history="1">
         <w:r>
           <w:rPr>
             <w:rStyle w:val="Hyperlink"/>
@@ -9972,7 +9972,7 @@
             <w:noProof/>
             <w:webHidden/>
           </w:rPr>
-          <w:instrText xml:space="preserve"> PAGEREF _Toc513283426 \h </w:instrText>
+          <w:instrText xml:space="preserve"> PAGEREF _Toc513524901 \h </w:instrText>
         </w:r>
         <w:r>
           <w:rPr>
@@ -10014,7 +10014,7 @@
           <w:szCs w:val="22"/>
         </w:rPr>
       </w:pPr>
-      <w:hyperlink w:anchor="_Toc513283427" w:history="1">
+      <w:hyperlink w:anchor="_Toc513524902" w:history="1">
         <w:r>
           <w:rPr>
             <w:rStyle w:val="Hyperlink"/>
@@ -10058,7 +10058,7 @@
             <w:noProof/>
             <w:webHidden/>
           </w:rPr>
-          <w:instrText xml:space="preserve"> PAGEREF _Toc513283427 \h </w:instrText>
+          <w:instrText xml:space="preserve"> PAGEREF _Toc513524902 \h </w:instrText>
         </w:r>
         <w:r>
           <w:rPr>
@@ -10103,7 +10103,7 @@
           <w:szCs w:val="22"/>
         </w:rPr>
       </w:pPr>
-      <w:hyperlink w:anchor="_Toc513283428" w:history="1">
+      <w:hyperlink w:anchor="_Toc513524903" w:history="1">
         <w:r>
           <w:rPr>
             <w:rStyle w:val="Hyperlink"/>
@@ -10148,7 +10148,7 @@
             <w:noProof/>
             <w:webHidden/>
           </w:rPr>
-          <w:instrText xml:space="preserve"> PAGEREF _Toc513283428 \h </w:instrText>
+          <w:instrText xml:space="preserve"> PAGEREF _Toc513524903 \h </w:instrText>
         </w:r>
         <w:r>
           <w:rPr>
@@ -10193,7 +10193,7 @@
           <w:szCs w:val="22"/>
         </w:rPr>
       </w:pPr>
-      <w:hyperlink w:anchor="_Toc513283429" w:history="1">
+      <w:hyperlink w:anchor="_Toc513524904" w:history="1">
         <w:r>
           <w:rPr>
             <w:rStyle w:val="Hyperlink"/>
@@ -10238,7 +10238,7 @@
             <w:noProof/>
             <w:webHidden/>
           </w:rPr>
-          <w:instrText xml:space="preserve"> PAGEREF _Toc513283429 \h </w:instrText>
+          <w:instrText xml:space="preserve"> PAGEREF _Toc513524904 \h </w:instrText>
         </w:r>
         <w:r>
           <w:rPr>
@@ -10283,7 +10283,7 @@
           <w:szCs w:val="22"/>
         </w:rPr>
       </w:pPr>
-      <w:hyperlink w:anchor="_Toc513283430" w:history="1">
+      <w:hyperlink w:anchor="_Toc513524905" w:history="1">
         <w:r>
           <w:rPr>
             <w:rStyle w:val="Hyperlink"/>
@@ -10328,7 +10328,7 @@
             <w:noProof/>
             <w:webHidden/>
           </w:rPr>
-          <w:instrText xml:space="preserve"> PAGEREF _Toc513283430 \h </w:instrText>
+          <w:instrText xml:space="preserve"> PAGEREF _Toc513524905 \h </w:instrText>
         </w:r>
         <w:r>
           <w:rPr>
@@ -10373,7 +10373,7 @@
           <w:szCs w:val="22"/>
         </w:rPr>
       </w:pPr>
-      <w:hyperlink w:anchor="_Toc513283431" w:history="1">
+      <w:hyperlink w:anchor="_Toc513524906" w:history="1">
         <w:r>
           <w:rPr>
             <w:rStyle w:val="Hyperlink"/>
@@ -10418,7 +10418,7 @@
             <w:noProof/>
             <w:webHidden/>
           </w:rPr>
-          <w:instrText xml:space="preserve"> PAGEREF _Toc513283431 \h </w:instrText>
+          <w:instrText xml:space="preserve"> PAGEREF _Toc513524906 \h </w:instrText>
         </w:r>
         <w:r>
           <w:rPr>
@@ -10463,7 +10463,7 @@
           <w:szCs w:val="22"/>
         </w:rPr>
       </w:pPr>
-      <w:hyperlink w:anchor="_Toc513283432" w:history="1">
+      <w:hyperlink w:anchor="_Toc513524907" w:history="1">
         <w:r>
           <w:rPr>
             <w:rStyle w:val="Hyperlink"/>
@@ -10508,7 +10508,7 @@
             <w:noProof/>
             <w:webHidden/>
           </w:rPr>
-          <w:instrText xml:space="preserve"> PAGEREF _Toc513283432 \h </w:instrText>
+          <w:instrText xml:space="preserve"> PAGEREF _Toc513524907 \h </w:instrText>
         </w:r>
         <w:r>
           <w:rPr>
@@ -10553,7 +10553,7 @@
           <w:szCs w:val="22"/>
         </w:rPr>
       </w:pPr>
-      <w:hyperlink w:anchor="_Toc513283433" w:history="1">
+      <w:hyperlink w:anchor="_Toc513524908" w:history="1">
         <w:r>
           <w:rPr>
             <w:rStyle w:val="Hyperlink"/>
@@ -10598,7 +10598,7 @@
             <w:noProof/>
             <w:webHidden/>
           </w:rPr>
-          <w:instrText xml:space="preserve"> PAGEREF _Toc513283433 \h </w:instrText>
+          <w:instrText xml:space="preserve"> PAGEREF _Toc513524908 \h </w:instrText>
         </w:r>
         <w:r>
           <w:rPr>
@@ -10640,7 +10640,7 @@
           <w:szCs w:val="22"/>
         </w:rPr>
       </w:pPr>
-      <w:hyperlink w:anchor="_Toc513283434" w:history="1">
+      <w:hyperlink w:anchor="_Toc513524909" w:history="1">
         <w:r>
           <w:rPr>
             <w:rStyle w:val="Hyperlink"/>
@@ -10667,7 +10667,7 @@
             <w:noProof/>
             <w:webHidden/>
           </w:rPr>
-          <w:instrText xml:space="preserve"> PAGEREF _Toc513283434 \h </w:instrText>
+          <w:instrText xml:space="preserve"> PAGEREF _Toc513524909 \h </w:instrText>
         </w:r>
         <w:r>
           <w:rPr>
@@ -10726,7 +10726,7 @@
         <w:pStyle w:val="Heading1"/>
       </w:pPr>
       <w:bookmarkStart w:id="21" w:name="_Ref493940785"/>
-      <w:bookmarkStart w:id="22" w:name="_Toc513283330"/>
+      <w:bookmarkStart w:id="22" w:name="_Toc513524805"/>
       <w:r>
         <w:t>Introductio</w:t>
       </w:r>
@@ -11117,11 +11117,32 @@
         <w:t>logical model</w:t>
       </w:r>
       <w:r>
-        <w:t xml:space="preserve"> defined in VO-DML. Examples discussed there are mappings to XSD, to the relational database model and Java. That appendix also contains a discussion on the possible need for and a design of an application neutral serialization language specifically tailored to VO-DML, referred to as VO-DML/I.</w:t>
+        <w:t xml:space="preserve"> defined in VO-DML. Examples discussed there are mappings to XSD</w:t>
       </w:r>
       <w:r>
         <w:t xml:space="preserve"> </w:t>
       </w:r>
+      <w:r>
+        <w:fldChar w:fldCharType="begin"/>
+      </w:r>
+      <w:r>
+        <w:instrText xml:space="preserve"> REF _Ref409950276 \r \h </w:instrText>
+      </w:r>
+      <w:r>
+        <w:fldChar w:fldCharType="separate"/>
+      </w:r>
+      <w:r>
+        <w:t>[24]</w:t>
+      </w:r>
+      <w:r>
+        <w:fldChar w:fldCharType="end"/>
+      </w:r>
+      <w:r>
+        <w:t>, to the relational database model and Java. That appendix also contains a discussion on the possible need for and a design of an application neutral serialization language specifically tailored to VO-DML, referred to as VO-DML/I.</w:t>
+      </w:r>
+      <w:r>
+        <w:t xml:space="preserve"> </w:t>
+      </w:r>
     </w:p>
     <w:p>
       <w:pPr>
@@ -11211,7 +11232,7 @@
       <w:pPr>
         <w:pStyle w:val="Heading2"/>
       </w:pPr>
-      <w:bookmarkStart w:id="23" w:name="_Toc513283331"/>
+      <w:bookmarkStart w:id="23" w:name="_Toc513524806"/>
       <w:r>
         <w:t>The role in the IVOA architecture</w:t>
       </w:r>
@@ -11316,7 +11337,7 @@
       <w:pPr>
         <w:pStyle w:val="Heading1"/>
       </w:pPr>
-      <w:bookmarkStart w:id="24" w:name="_Toc513283332"/>
+      <w:bookmarkStart w:id="24" w:name="_Toc513524807"/>
       <w:r>
         <w:t>Data Integration</w:t>
       </w:r>
@@ -11722,7 +11743,13 @@
         <w:jc w:val="both"/>
       </w:pPr>
       <w:r>
-        <w:t xml:space="preserve">In fact the </w:t>
+        <w:t xml:space="preserve">In </w:t>
+      </w:r>
+      <w:r>
+        <w:t>fact,</w:t>
+      </w:r>
+      <w:r>
+        <w:t xml:space="preserve"> the </w:t>
       </w:r>
       <w:r>
         <w:t>Virtual Observatory can be seen as</w:t>
@@ -11847,7 +11874,13 @@
         <w:t xml:space="preserve">of data integration projects such as the VO </w:t>
       </w:r>
       <w:r>
-        <w:t>is to provide end users with a view of the source databases based on this schema. For example users could be allowed to submit queries phrased in terms of this schema rather than in terms of the schemas of the underlying databases. Or serialized data sets should be expressed using terms of the global schema.</w:t>
+        <w:t xml:space="preserve">is to provide end users with a view of the source databases based on this schema. For </w:t>
+      </w:r>
+      <w:r>
+        <w:t>example,</w:t>
+      </w:r>
+      <w:r>
+        <w:t xml:space="preserve"> users could be allowed to submit queries phrased in terms of this schema rather than in terms of the schemas of the underlying databases. Or serialized data sets should be expressed using terms of the global schema.</w:t>
       </w:r>
       <w:r>
         <w:t xml:space="preserve"> Or it should be possible to write code against programming APIs designed according to the global schema.</w:t>
@@ -11926,10 +11959,19 @@
         <w:rPr>
           <w:i/>
         </w:rPr>
-        <w:t>technical heterogeneity</w:t>
-      </w:r>
-      <w:r>
-        <w:t xml:space="preserve">, </w:t>
+        <w:t xml:space="preserve">technical </w:t>
+      </w:r>
+      <w:r>
+        <w:rPr>
+          <w:i/>
+        </w:rPr>
+        <w:t>heterogeneity</w:t>
+      </w:r>
+      <w:r>
+        <w:t>;</w:t>
+      </w:r>
+      <w:r>
+        <w:t xml:space="preserve"> </w:t>
       </w:r>
       <w:r>
         <w:t>source databases are built using different technologies or use different formats. Experience in the VO shows that this can be solved</w:t>
@@ -13055,7 +13097,49 @@
       </w:r>
       <w:r>
         <w:lastRenderedPageBreak/>
-        <w:t xml:space="preserve">representation language is XML that can be easily hand coded, but also has a non-normative UML representation that can be translated into VO-DML automatically.  Finally the model representation language </w:t>
+        <w:t xml:space="preserve">representation language is XML that can be easily hand coded, but also has a non-normative UML </w:t>
+      </w:r>
+      <w:r>
+        <w:t>(</w:t>
+      </w:r>
+      <w:r>
+        <w:fldChar w:fldCharType="begin"/>
+      </w:r>
+      <w:r>
+        <w:instrText xml:space="preserve"> REF _Ref513524513 \r \h </w:instrText>
+      </w:r>
+      <w:r>
+        <w:fldChar w:fldCharType="separate"/>
+      </w:r>
+      <w:r>
+        <w:t>[12]</w:t>
+      </w:r>
+      <w:r>
+        <w:fldChar w:fldCharType="end"/>
+      </w:r>
+      <w:r>
+        <w:t xml:space="preserve">, </w:t>
+      </w:r>
+      <w:r>
+        <w:fldChar w:fldCharType="begin"/>
+      </w:r>
+      <w:r>
+        <w:instrText xml:space="preserve"> REF _Ref384314565 \r \h </w:instrText>
+      </w:r>
+      <w:r>
+        <w:fldChar w:fldCharType="separate"/>
+      </w:r>
+      <w:r>
+        <w:t>[13]</w:t>
+      </w:r>
+      <w:r>
+        <w:fldChar w:fldCharType="end"/>
+      </w:r>
+      <w:r>
+        <w:t xml:space="preserve">) </w:t>
+      </w:r>
+      <w:r>
+        <w:t xml:space="preserve">representation that can be translated into VO-DML automatically.  Finally the model representation language </w:t>
       </w:r>
       <w:r>
         <w:t>can be</w:t>
@@ -13189,7 +13273,17 @@
         <w:jc w:val="both"/>
       </w:pPr>
       <w:r>
-        <w:t>The language can be expressed graphically using a subset of UML. For this purpose a UML Profile is defined</w:t>
+        <w:t>The language can be expressed graphically using a subset of UML. For this purpose a UML Profile</w:t>
+      </w:r>
+      <w:r>
+        <w:rPr>
+          <w:rStyle w:val="FootnoteReference"/>
+          <w:i/>
+        </w:rPr>
+        <w:footnoteReference w:id="10"/>
+      </w:r>
+      <w:r>
+        <w:t xml:space="preserve"> is defined</w:t>
       </w:r>
       <w:r>
         <w:t xml:space="preserve"> that re</w:t>
@@ -13198,6 +13292,9 @@
         <w:t>presents the VO-DML concepts in</w:t>
       </w:r>
       <w:r>
+        <w:t xml:space="preserve"> UML</w:t>
+      </w:r>
+      <w:r>
         <w:t xml:space="preserve">. This is referred to as </w:t>
       </w:r>
       <w:r>
@@ -13207,7 +13304,13 @@
         <w:t>VO-UML</w:t>
       </w:r>
       <w:r>
-        <w:t xml:space="preserve">, but is </w:t>
+        <w:t xml:space="preserve">, but </w:t>
+      </w:r>
+      <w:r>
+        <w:t xml:space="preserve">its definition </w:t>
+      </w:r>
+      <w:r>
+        <w:t xml:space="preserve">is </w:t>
       </w:r>
       <w:r>
         <w:rPr>
@@ -13290,7 +13393,7 @@
           <w:lang w:val="de-DE"/>
         </w:rPr>
       </w:pPr>
-      <w:bookmarkStart w:id="25" w:name="_Toc513283333"/>
+      <w:bookmarkStart w:id="25" w:name="_Toc513524808"/>
       <w:r>
         <w:rPr>
           <w:lang w:val="de-DE"/>
@@ -13388,7 +13491,7 @@
         <w:rPr>
           <w:rStyle w:val="FootnoteReference"/>
         </w:rPr>
-        <w:footnoteReference w:id="10"/>
+        <w:footnoteReference w:id="11"/>
       </w:r>
       <w:r>
         <w:t xml:space="preserve"> file</w:t>
@@ -13548,15 +13651,8 @@
       </w:r>
       <w:r>
         <w:rPr>
-          <w:rStyle w:val="FootnoteReference"/>
           <w:i/>
         </w:rPr>
-        <w:footnoteReference w:id="11"/>
-      </w:r>
-      <w:r>
-        <w:rPr>
-          <w:i/>
-        </w:rPr>
         <w:t xml:space="preserve"> </w:t>
       </w:r>
       <w:r>
@@ -13629,7 +13725,7 @@
           <w:lang w:val="de-DE"/>
         </w:rPr>
       </w:pPr>
-      <w:bookmarkStart w:id="26" w:name="_Toc513283334"/>
+      <w:bookmarkStart w:id="26" w:name="_Toc513524809"/>
       <w:r>
         <w:rPr>
           <w:lang w:val="de-DE"/>
@@ -13766,7 +13862,7 @@
       <w:pPr>
         <w:pStyle w:val="Heading2"/>
       </w:pPr>
-      <w:bookmarkStart w:id="27" w:name="_Toc513283335"/>
+      <w:bookmarkStart w:id="27" w:name="_Toc513524810"/>
       <w:r>
         <w:t>VO-DML + VO-UML</w:t>
       </w:r>
@@ -14041,7 +14137,7 @@
       <w:pPr>
         <w:pStyle w:val="Heading2"/>
       </w:pPr>
-      <w:bookmarkStart w:id="28" w:name="_Toc513283336"/>
+      <w:bookmarkStart w:id="28" w:name="_Toc513524811"/>
       <w:r>
         <w:t>This specification</w:t>
       </w:r>
@@ -14876,7 +14972,7 @@
       </w:pPr>
       <w:bookmarkStart w:id="29" w:name="_Ref384275050"/>
       <w:bookmarkStart w:id="30" w:name="_Ref355424216"/>
-      <w:bookmarkStart w:id="31" w:name="_Toc513283337"/>
+      <w:bookmarkStart w:id="31" w:name="_Toc513524812"/>
       <w:r>
         <w:t xml:space="preserve">VO-DML </w:t>
       </w:r>
@@ -15081,14 +15177,27 @@
       <w:r>
         <w:t xml:space="preserve">Figure </w:t>
       </w:r>
-      <w:fldSimple w:instr=" SEQ Figure \* ARABIC ">
-        <w:r>
-          <w:rPr>
-            <w:noProof/>
-          </w:rPr>
-          <w:t>1</w:t>
-        </w:r>
-      </w:fldSimple>
+      <w:r>
+        <w:fldChar w:fldCharType="begin"/>
+      </w:r>
+      <w:r>
+        <w:instrText xml:space="preserve"> SEQ Figure \* ARABIC </w:instrText>
+      </w:r>
+      <w:r>
+        <w:fldChar w:fldCharType="separate"/>
+      </w:r>
+      <w:r>
+        <w:rPr>
+          <w:noProof/>
+        </w:rPr>
+        <w:t>1</w:t>
+      </w:r>
+      <w:r>
+        <w:rPr>
+          <w:noProof/>
+        </w:rPr>
+        <w:fldChar w:fldCharType="end"/>
+      </w:r>
       <w:bookmarkEnd w:id="32"/>
       <w:r>
         <w:rPr>
@@ -15298,7 +15407,7 @@
         </w:rPr>
         <w:lastRenderedPageBreak/>
         <w:drawing>
-          <wp:anchor distT="0" distB="0" distL="114300" distR="114300" simplePos="0" relativeHeight="251659264" behindDoc="0" locked="0" layoutInCell="1" allowOverlap="1" wp14:anchorId="3A9A1AD1" wp14:editId="16D6487C">
+          <wp:anchor distT="0" distB="0" distL="114300" distR="114300" simplePos="0" relativeHeight="251658240" behindDoc="0" locked="0" layoutInCell="1" allowOverlap="1" wp14:anchorId="3A9A1AD1" wp14:editId="16D6487C">
             <wp:simplePos x="0" y="0"/>
             <wp:positionH relativeFrom="column">
               <wp:posOffset>1089660</wp:posOffset>
@@ -15357,14 +15466,27 @@
       <w:r>
         <w:t xml:space="preserve">Figure </w:t>
       </w:r>
-      <w:fldSimple w:instr=" SEQ Figure \* ARABIC ">
-        <w:r>
-          <w:rPr>
-            <w:noProof/>
-          </w:rPr>
-          <w:t>2</w:t>
-        </w:r>
-      </w:fldSimple>
+      <w:r>
+        <w:fldChar w:fldCharType="begin"/>
+      </w:r>
+      <w:r>
+        <w:instrText xml:space="preserve"> SEQ Figure \* ARABIC </w:instrText>
+      </w:r>
+      <w:r>
+        <w:fldChar w:fldCharType="separate"/>
+      </w:r>
+      <w:r>
+        <w:rPr>
+          <w:noProof/>
+        </w:rPr>
+        <w:t>2</w:t>
+      </w:r>
+      <w:r>
+        <w:rPr>
+          <w:noProof/>
+        </w:rPr>
+        <w:fldChar w:fldCharType="end"/>
+      </w:r>
       <w:bookmarkEnd w:id="33"/>
       <w:r>
         <w:rPr>
@@ -15486,14 +15608,27 @@
       <w:r>
         <w:t xml:space="preserve">Figure </w:t>
       </w:r>
-      <w:fldSimple w:instr=" SEQ Figure \* ARABIC ">
-        <w:r>
-          <w:rPr>
-            <w:noProof/>
-          </w:rPr>
-          <w:t>3</w:t>
-        </w:r>
-      </w:fldSimple>
+      <w:r>
+        <w:fldChar w:fldCharType="begin"/>
+      </w:r>
+      <w:r>
+        <w:instrText xml:space="preserve"> SEQ Figure \* ARABIC </w:instrText>
+      </w:r>
+      <w:r>
+        <w:fldChar w:fldCharType="separate"/>
+      </w:r>
+      <w:r>
+        <w:rPr>
+          <w:noProof/>
+        </w:rPr>
+        <w:t>3</w:t>
+      </w:r>
+      <w:r>
+        <w:rPr>
+          <w:noProof/>
+        </w:rPr>
+        <w:fldChar w:fldCharType="end"/>
+      </w:r>
       <w:bookmarkEnd w:id="34"/>
       <w:r>
         <w:t xml:space="preserve"> </w:t>
@@ -15530,7 +15665,7 @@
       <w:bookmarkStart w:id="35" w:name="_ReferencableElement_2"/>
       <w:bookmarkStart w:id="36" w:name="_ReferableElement"/>
       <w:bookmarkStart w:id="37" w:name="_Ref373296078"/>
-      <w:bookmarkStart w:id="38" w:name="_Toc513283338"/>
+      <w:bookmarkStart w:id="38" w:name="_Toc513524813"/>
       <w:bookmarkEnd w:id="35"/>
       <w:bookmarkEnd w:id="36"/>
       <w:r>
@@ -16143,14 +16278,27 @@
       <w:r>
         <w:t xml:space="preserve">Figure </w:t>
       </w:r>
-      <w:fldSimple w:instr=" SEQ Figure \* ARABIC ">
-        <w:r>
-          <w:rPr>
-            <w:noProof/>
-          </w:rPr>
-          <w:t>4</w:t>
-        </w:r>
-      </w:fldSimple>
+      <w:r>
+        <w:fldChar w:fldCharType="begin"/>
+      </w:r>
+      <w:r>
+        <w:instrText xml:space="preserve"> SEQ Figure \* ARABIC </w:instrText>
+      </w:r>
+      <w:r>
+        <w:fldChar w:fldCharType="separate"/>
+      </w:r>
+      <w:r>
+        <w:rPr>
+          <w:noProof/>
+        </w:rPr>
+        <w:t>4</w:t>
+      </w:r>
+      <w:r>
+        <w:rPr>
+          <w:noProof/>
+        </w:rPr>
+        <w:fldChar w:fldCharType="end"/>
+      </w:r>
       <w:r>
         <w:t xml:space="preserve"> VO-UML type with an explicit &lt;&lt;modelelement&gt;&gt; stereotype. This allows one to explicitly assign a vodml-id, possibly overriding the one that would be automatically assigned using the algorithm in </w:t>
       </w:r>
@@ -16490,7 +16638,7 @@
         <w:pStyle w:val="Heading3"/>
       </w:pPr>
       <w:bookmarkStart w:id="39" w:name="_ReferencableElement.vodml-id_:_Elem"/>
-      <w:bookmarkStart w:id="40" w:name="_Toc513283339"/>
+      <w:bookmarkStart w:id="40" w:name="_Toc513524814"/>
       <w:bookmarkEnd w:id="39"/>
       <w:r>
         <w:t xml:space="preserve">vodml-id : </w:t>
@@ -16629,7 +16777,7 @@
       <w:pPr>
         <w:pStyle w:val="Heading3"/>
       </w:pPr>
-      <w:bookmarkStart w:id="41" w:name="_Toc513283340"/>
+      <w:bookmarkStart w:id="41" w:name="_Toc513524815"/>
       <w:r>
         <w:t xml:space="preserve">name : </w:t>
       </w:r>
@@ -16754,7 +16902,7 @@
       <w:pPr>
         <w:pStyle w:val="Heading3"/>
       </w:pPr>
-      <w:bookmarkStart w:id="42" w:name="_Toc513283341"/>
+      <w:bookmarkStart w:id="42" w:name="_Toc513524816"/>
       <w:r>
         <w:t>description : string [0..1]</w:t>
       </w:r>
@@ -16797,7 +16945,7 @@
         <w:pStyle w:val="Heading2"/>
       </w:pPr>
       <w:bookmarkStart w:id="43" w:name="_ElementRef_1"/>
-      <w:bookmarkStart w:id="44" w:name="_Toc513283342"/>
+      <w:bookmarkStart w:id="44" w:name="_Toc513524817"/>
       <w:bookmarkEnd w:id="43"/>
       <w:r>
         <w:t>ElementRef</w:t>
@@ -17464,7 +17612,7 @@
       </w:pPr>
       <w:bookmarkStart w:id="45" w:name="_Ref419530944"/>
       <w:bookmarkStart w:id="46" w:name="_Ref419530997"/>
-      <w:bookmarkStart w:id="47" w:name="_Toc513283343"/>
+      <w:bookmarkStart w:id="47" w:name="_Toc513524818"/>
       <w:r>
         <w:t>vodml-ref</w:t>
       </w:r>
@@ -17548,7 +17696,7 @@
         </w:rPr>
       </w:pPr>
       <w:bookmarkStart w:id="48" w:name="_Package_extends_ReferencableElement"/>
-      <w:bookmarkStart w:id="49" w:name="_Toc513283344"/>
+      <w:bookmarkStart w:id="49" w:name="_Toc513524819"/>
       <w:bookmarkEnd w:id="48"/>
       <w:r>
         <w:lastRenderedPageBreak/>
@@ -17839,14 +17987,27 @@
       <w:r>
         <w:t xml:space="preserve">Figure </w:t>
       </w:r>
-      <w:fldSimple w:instr=" SEQ Figure \* ARABIC ">
-        <w:r>
-          <w:rPr>
-            <w:noProof/>
-          </w:rPr>
-          <w:t>5</w:t>
-        </w:r>
-      </w:fldSimple>
+      <w:r>
+        <w:fldChar w:fldCharType="begin"/>
+      </w:r>
+      <w:r>
+        <w:instrText xml:space="preserve"> SEQ Figure \* ARABIC </w:instrText>
+      </w:r>
+      <w:r>
+        <w:fldChar w:fldCharType="separate"/>
+      </w:r>
+      <w:r>
+        <w:rPr>
+          <w:noProof/>
+        </w:rPr>
+        <w:t>5</w:t>
+      </w:r>
+      <w:r>
+        <w:rPr>
+          <w:noProof/>
+        </w:rPr>
+        <w:fldChar w:fldCharType="end"/>
+      </w:r>
       <w:bookmarkEnd w:id="50"/>
       <w:r>
         <w:t xml:space="preserve"> A package is represented by a tabbed rectangle. Types belonging to it can be drawn inside it.</w:t>
@@ -18579,7 +18740,7 @@
       <w:pPr>
         <w:pStyle w:val="Heading3"/>
       </w:pPr>
-      <w:bookmarkStart w:id="51" w:name="_Toc513283345"/>
+      <w:bookmarkStart w:id="51" w:name="_Toc513524820"/>
       <w:r>
         <w:t>objectType : ObjectType</w:t>
       </w:r>
@@ -18622,7 +18783,7 @@
       <w:pPr>
         <w:pStyle w:val="Heading3"/>
       </w:pPr>
-      <w:bookmarkStart w:id="52" w:name="_Toc513283346"/>
+      <w:bookmarkStart w:id="52" w:name="_Toc513524821"/>
       <w:r>
         <w:t>dataType : DataType</w:t>
       </w:r>
@@ -18665,7 +18826,7 @@
       <w:pPr>
         <w:pStyle w:val="Heading3"/>
       </w:pPr>
-      <w:bookmarkStart w:id="53" w:name="_Toc513283347"/>
+      <w:bookmarkStart w:id="53" w:name="_Toc513524822"/>
       <w:r>
         <w:t>primitiveType : PrimitiveType</w:t>
       </w:r>
@@ -18708,7 +18869,7 @@
       <w:pPr>
         <w:pStyle w:val="Heading3"/>
       </w:pPr>
-      <w:bookmarkStart w:id="54" w:name="_Toc513283348"/>
+      <w:bookmarkStart w:id="54" w:name="_Toc513524823"/>
       <w:r>
         <w:t>enumeration : Enumeration</w:t>
       </w:r>
@@ -18751,7 +18912,7 @@
       <w:pPr>
         <w:pStyle w:val="Heading3"/>
       </w:pPr>
-      <w:bookmarkStart w:id="55" w:name="_Toc513283349"/>
+      <w:bookmarkStart w:id="55" w:name="_Toc513524824"/>
       <w:r>
         <w:t>package : Package</w:t>
       </w:r>
@@ -18800,7 +18961,7 @@
         <w:pStyle w:val="Heading2"/>
       </w:pPr>
       <w:bookmarkStart w:id="56" w:name="_Model__extends"/>
-      <w:bookmarkStart w:id="57" w:name="_Toc513283350"/>
+      <w:bookmarkStart w:id="57" w:name="_Toc513524825"/>
       <w:bookmarkEnd w:id="56"/>
       <w:r>
         <w:t>Model</w:t>
@@ -19205,14 +19366,27 @@
       <w:r>
         <w:t xml:space="preserve">Figure </w:t>
       </w:r>
-      <w:fldSimple w:instr=" SEQ Figure \* ARABIC ">
-        <w:r>
-          <w:rPr>
-            <w:noProof/>
-          </w:rPr>
-          <w:t>6</w:t>
-        </w:r>
-      </w:fldSimple>
+      <w:r>
+        <w:fldChar w:fldCharType="begin"/>
+      </w:r>
+      <w:r>
+        <w:instrText xml:space="preserve"> SEQ Figure \* ARABIC </w:instrText>
+      </w:r>
+      <w:r>
+        <w:fldChar w:fldCharType="separate"/>
+      </w:r>
+      <w:r>
+        <w:rPr>
+          <w:noProof/>
+        </w:rPr>
+        <w:t>6</w:t>
+      </w:r>
+      <w:r>
+        <w:rPr>
+          <w:noProof/>
+        </w:rPr>
+        <w:fldChar w:fldCharType="end"/>
+      </w:r>
       <w:bookmarkEnd w:id="58"/>
       <w:r>
         <w:t xml:space="preserve"> UML representation of a Model as a special kind of package.</w:t>
@@ -20123,7 +20297,7 @@
       <w:pPr>
         <w:pStyle w:val="Heading3"/>
       </w:pPr>
-      <w:bookmarkStart w:id="59" w:name="_Toc513283351"/>
+      <w:bookmarkStart w:id="59" w:name="_Toc513524826"/>
       <w:r>
         <w:t>name : string [1]</w:t>
       </w:r>
@@ -20222,7 +20396,7 @@
       <w:pPr>
         <w:pStyle w:val="Heading3"/>
       </w:pPr>
-      <w:bookmarkStart w:id="60" w:name="_Toc513283352"/>
+      <w:bookmarkStart w:id="60" w:name="_Toc513524827"/>
       <w:r>
         <w:t>description : string [0..1]</w:t>
       </w:r>
@@ -20248,7 +20422,7 @@
       <w:pPr>
         <w:pStyle w:val="Heading3"/>
       </w:pPr>
-      <w:bookmarkStart w:id="61" w:name="_Toc513283353"/>
+      <w:bookmarkStart w:id="61" w:name="_Toc513524828"/>
       <w:r>
         <w:t xml:space="preserve">identifier </w:t>
       </w:r>
@@ -20311,7 +20485,7 @@
       <w:pPr>
         <w:pStyle w:val="Heading3"/>
       </w:pPr>
-      <w:bookmarkStart w:id="62" w:name="_Toc513283354"/>
+      <w:bookmarkStart w:id="62" w:name="_Toc513524829"/>
       <w:r>
         <w:t>uri: anyURI [1]</w:t>
       </w:r>
@@ -20447,7 +20621,7 @@
       <w:pPr>
         <w:pStyle w:val="Heading3"/>
       </w:pPr>
-      <w:bookmarkStart w:id="63" w:name="_Toc513283355"/>
+      <w:bookmarkStart w:id="63" w:name="_Toc513524830"/>
       <w:r>
         <w:t>title : string [1]</w:t>
       </w:r>
@@ -20475,7 +20649,7 @@
           <w:numId w:val="2"/>
         </w:numPr>
       </w:pPr>
-      <w:bookmarkStart w:id="64" w:name="_Toc513283356"/>
+      <w:bookmarkStart w:id="64" w:name="_Toc513524831"/>
       <w:r>
         <w:t>author : string[0..*]</w:t>
       </w:r>
@@ -20497,7 +20671,7 @@
           <w:numId w:val="2"/>
         </w:numPr>
       </w:pPr>
-      <w:bookmarkStart w:id="65" w:name="_Toc513283357"/>
+      <w:bookmarkStart w:id="65" w:name="_Toc513524832"/>
       <w:r>
         <w:t>version : string [1]</w:t>
       </w:r>
@@ -20519,7 +20693,7 @@
           <w:numId w:val="2"/>
         </w:numPr>
       </w:pPr>
-      <w:bookmarkStart w:id="66" w:name="_Toc513283358"/>
+      <w:bookmarkStart w:id="66" w:name="_Toc513524833"/>
       <w:r>
         <w:t>previousVersion : anyURI [0..1]</w:t>
       </w:r>
@@ -20547,7 +20721,7 @@
           <w:numId w:val="2"/>
         </w:numPr>
       </w:pPr>
-      <w:bookmarkStart w:id="67" w:name="_Toc513283359"/>
+      <w:bookmarkStart w:id="67" w:name="_Toc513524834"/>
       <w:r>
         <w:lastRenderedPageBreak/>
         <w:t>lastModified : dateTime [1]</w:t>
@@ -20577,7 +20751,7 @@
         </w:numPr>
       </w:pPr>
       <w:bookmarkStart w:id="68" w:name="_Ref381460025"/>
-      <w:bookmarkStart w:id="69" w:name="_Toc513283360"/>
+      <w:bookmarkStart w:id="69" w:name="_Toc513524835"/>
       <w:r>
         <w:t xml:space="preserve">import </w:t>
       </w:r>
@@ -20618,7 +20792,7 @@
       <w:pPr>
         <w:pStyle w:val="Heading3"/>
       </w:pPr>
-      <w:bookmarkStart w:id="70" w:name="_Toc513283361"/>
+      <w:bookmarkStart w:id="70" w:name="_Toc513524836"/>
       <w:r>
         <w:t>package : Package</w:t>
       </w:r>
@@ -20661,7 +20835,7 @@
       <w:pPr>
         <w:pStyle w:val="Heading3"/>
       </w:pPr>
-      <w:bookmarkStart w:id="71" w:name="_Toc513283362"/>
+      <w:bookmarkStart w:id="71" w:name="_Toc513524837"/>
       <w:r>
         <w:t>objectType : ObjectType</w:t>
       </w:r>
@@ -20704,7 +20878,7 @@
       <w:pPr>
         <w:pStyle w:val="Heading3"/>
       </w:pPr>
-      <w:bookmarkStart w:id="72" w:name="_Toc513283363"/>
+      <w:bookmarkStart w:id="72" w:name="_Toc513524838"/>
       <w:r>
         <w:t>dataType : DataType</w:t>
       </w:r>
@@ -20747,7 +20921,7 @@
       <w:pPr>
         <w:pStyle w:val="Heading3"/>
       </w:pPr>
-      <w:bookmarkStart w:id="73" w:name="_Toc513283364"/>
+      <w:bookmarkStart w:id="73" w:name="_Toc513524839"/>
       <w:r>
         <w:t>enumeration : Enumeration</w:t>
       </w:r>
@@ -20790,7 +20964,7 @@
       <w:pPr>
         <w:pStyle w:val="Heading3"/>
       </w:pPr>
-      <w:bookmarkStart w:id="74" w:name="_Toc513283365"/>
+      <w:bookmarkStart w:id="74" w:name="_Toc513524840"/>
       <w:r>
         <w:t>primitiveType : PrimitiveType</w:t>
       </w:r>
@@ -20847,7 +21021,7 @@
       <w:bookmarkStart w:id="76" w:name="_ModelImport"/>
       <w:bookmarkStart w:id="77" w:name="_Ref381461208"/>
       <w:bookmarkStart w:id="78" w:name="_Ref381461232"/>
-      <w:bookmarkStart w:id="79" w:name="_Toc513283366"/>
+      <w:bookmarkStart w:id="79" w:name="_Toc513524841"/>
       <w:bookmarkEnd w:id="75"/>
       <w:bookmarkEnd w:id="76"/>
       <w:r>
@@ -21432,14 +21606,27 @@
       <w:r>
         <w:t xml:space="preserve">Figure </w:t>
       </w:r>
-      <w:fldSimple w:instr=" SEQ Figure \* ARABIC ">
-        <w:r>
-          <w:rPr>
-            <w:noProof/>
-          </w:rPr>
-          <w:t>7</w:t>
-        </w:r>
-      </w:fldSimple>
+      <w:r>
+        <w:fldChar w:fldCharType="begin"/>
+      </w:r>
+      <w:r>
+        <w:instrText xml:space="preserve"> SEQ Figure \* ARABIC </w:instrText>
+      </w:r>
+      <w:r>
+        <w:fldChar w:fldCharType="separate"/>
+      </w:r>
+      <w:r>
+        <w:rPr>
+          <w:noProof/>
+        </w:rPr>
+        <w:t>7</w:t>
+      </w:r>
+      <w:r>
+        <w:rPr>
+          <w:noProof/>
+        </w:rPr>
+        <w:fldChar w:fldCharType="end"/>
+      </w:r>
       <w:r>
         <w:t xml:space="preserve"> Graphical representation of an imported model. Note the usage of the stereotype &lt;&lt;modelimport&gt;&gt; and the values assigned to the various tags. Also shown is a type imported with the model. It must have an explicit vodml-id assigned, which is accomplished using the &lt;modelelement&gt;&gt; stereotype (see </w:t>
       </w:r>
@@ -21798,7 +21985,7 @@
       <w:pPr>
         <w:pStyle w:val="Heading3"/>
       </w:pPr>
-      <w:bookmarkStart w:id="80" w:name="_Toc513283367"/>
+      <w:bookmarkStart w:id="80" w:name="_Toc513524842"/>
       <w:r>
         <w:t>name : string [1]</w:t>
       </w:r>
@@ -21838,7 +22025,7 @@
       <w:pPr>
         <w:pStyle w:val="Heading3"/>
       </w:pPr>
-      <w:bookmarkStart w:id="81" w:name="_Toc513283368"/>
+      <w:bookmarkStart w:id="81" w:name="_Toc513524843"/>
       <w:r>
         <w:t>i</w:t>
       </w:r>
@@ -21856,7 +22043,7 @@
       <w:pPr>
         <w:pStyle w:val="Heading3"/>
       </w:pPr>
-      <w:bookmarkStart w:id="82" w:name="_Toc513283369"/>
+      <w:bookmarkStart w:id="82" w:name="_Toc513524844"/>
       <w:r>
         <w:t>version : string [1]</w:t>
       </w:r>
@@ -21871,7 +22058,7 @@
       <w:pPr>
         <w:pStyle w:val="Heading3"/>
       </w:pPr>
-      <w:bookmarkStart w:id="83" w:name="_Toc513283370"/>
+      <w:bookmarkStart w:id="83" w:name="_Toc513524845"/>
       <w:r>
         <w:t>url : anyURI [1]</w:t>
       </w:r>
@@ -21889,7 +22076,7 @@
       <w:pPr>
         <w:pStyle w:val="Heading3"/>
       </w:pPr>
-      <w:bookmarkStart w:id="84" w:name="_Toc513283371"/>
+      <w:bookmarkStart w:id="84" w:name="_Toc513524846"/>
       <w:r>
         <w:t>documentationURL : anyURI [1]</w:t>
       </w:r>
@@ -21914,7 +22101,7 @@
       </w:pPr>
       <w:bookmarkStart w:id="85" w:name="_ReferencableElement_1"/>
       <w:bookmarkStart w:id="86" w:name="_Type_extends_ReferencableElement_1"/>
-      <w:bookmarkStart w:id="87" w:name="_Toc513283372"/>
+      <w:bookmarkStart w:id="87" w:name="_Toc513524847"/>
       <w:bookmarkEnd w:id="85"/>
       <w:bookmarkEnd w:id="86"/>
       <w:r>
@@ -22995,14 +23182,27 @@
       <w:r>
         <w:t xml:space="preserve">Figure </w:t>
       </w:r>
-      <w:fldSimple w:instr=" SEQ Figure \* ARABIC ">
-        <w:r>
-          <w:rPr>
-            <w:noProof/>
-          </w:rPr>
-          <w:t>8</w:t>
-        </w:r>
-      </w:fldSimple>
+      <w:r>
+        <w:fldChar w:fldCharType="begin"/>
+      </w:r>
+      <w:r>
+        <w:instrText xml:space="preserve"> SEQ Figure \* ARABIC </w:instrText>
+      </w:r>
+      <w:r>
+        <w:fldChar w:fldCharType="separate"/>
+      </w:r>
+      <w:r>
+        <w:rPr>
+          <w:noProof/>
+        </w:rPr>
+        <w:t>8</w:t>
+      </w:r>
+      <w:r>
+        <w:rPr>
+          <w:noProof/>
+        </w:rPr>
+        <w:fldChar w:fldCharType="end"/>
+      </w:r>
       <w:bookmarkEnd w:id="89"/>
       <w:r>
         <w:t xml:space="preserve"> Examples of the four different classes of types supported by VO-DML and their representation. See the definition of the types for more details.</w:t>
@@ -23696,7 +23896,7 @@
       <w:pPr>
         <w:pStyle w:val="Heading3"/>
       </w:pPr>
-      <w:bookmarkStart w:id="90" w:name="_Toc513283373"/>
+      <w:bookmarkStart w:id="90" w:name="_Toc513524848"/>
       <w:r>
         <w:t xml:space="preserve">extends : </w:t>
       </w:r>
@@ -23801,7 +24001,7 @@
       </w:pPr>
       <w:bookmarkStart w:id="91" w:name="_constraint_:_Constraint"/>
       <w:bookmarkStart w:id="92" w:name="_Ref419526567"/>
-      <w:bookmarkStart w:id="93" w:name="_Toc513283374"/>
+      <w:bookmarkStart w:id="93" w:name="_Toc513524849"/>
       <w:bookmarkEnd w:id="91"/>
       <w:r>
         <w:t>constraint : Constraint [0..*]</w:t>
@@ -23876,7 +24076,7 @@
         <w:pStyle w:val="Heading2"/>
       </w:pPr>
       <w:bookmarkStart w:id="94" w:name="_ValueType_extends_Type"/>
-      <w:bookmarkStart w:id="95" w:name="_Toc513283375"/>
+      <w:bookmarkStart w:id="95" w:name="_Toc513524850"/>
       <w:bookmarkEnd w:id="94"/>
       <w:r>
         <w:rPr>
@@ -24197,7 +24397,7 @@
         <w:pStyle w:val="Heading2"/>
       </w:pPr>
       <w:bookmarkStart w:id="96" w:name="_PrimitiveType_extends_ValueType_1"/>
-      <w:bookmarkStart w:id="97" w:name="_Toc513283376"/>
+      <w:bookmarkStart w:id="97" w:name="_Toc513524851"/>
       <w:bookmarkEnd w:id="96"/>
       <w:r>
         <w:lastRenderedPageBreak/>
@@ -24746,7 +24946,7 @@
         <w:pStyle w:val="Heading2"/>
       </w:pPr>
       <w:bookmarkStart w:id="98" w:name="_Enumeration_extends_ValueType"/>
-      <w:bookmarkStart w:id="99" w:name="_Toc513283377"/>
+      <w:bookmarkStart w:id="99" w:name="_Toc513524852"/>
       <w:bookmarkEnd w:id="98"/>
       <w:r>
         <w:lastRenderedPageBreak/>
@@ -24983,14 +25183,27 @@
       <w:r>
         <w:t xml:space="preserve">Figure </w:t>
       </w:r>
-      <w:fldSimple w:instr=" SEQ Figure \* ARABIC ">
-        <w:r>
-          <w:rPr>
-            <w:noProof/>
-          </w:rPr>
-          <w:t>9</w:t>
-        </w:r>
-      </w:fldSimple>
+      <w:r>
+        <w:fldChar w:fldCharType="begin"/>
+      </w:r>
+      <w:r>
+        <w:instrText xml:space="preserve"> SEQ Figure \* ARABIC </w:instrText>
+      </w:r>
+      <w:r>
+        <w:fldChar w:fldCharType="separate"/>
+      </w:r>
+      <w:r>
+        <w:rPr>
+          <w:noProof/>
+        </w:rPr>
+        <w:t>9</w:t>
+      </w:r>
+      <w:r>
+        <w:rPr>
+          <w:noProof/>
+        </w:rPr>
+        <w:fldChar w:fldCharType="end"/>
+      </w:r>
       <w:r>
         <w:t xml:space="preserve"> Example enumeration listing a number of literals representing source classifications.</w:t>
       </w:r>
@@ -25396,7 +25609,7 @@
       <w:pPr>
         <w:pStyle w:val="Heading3"/>
       </w:pPr>
-      <w:bookmarkStart w:id="101" w:name="_Toc513283378"/>
+      <w:bookmarkStart w:id="101" w:name="_Toc513524853"/>
       <w:r>
         <w:t xml:space="preserve">literal : </w:t>
       </w:r>
@@ -25476,7 +25689,7 @@
         <w:pStyle w:val="Heading2"/>
       </w:pPr>
       <w:bookmarkStart w:id="102" w:name="_EnumLiteral_extends_ReferencableEle"/>
-      <w:bookmarkStart w:id="103" w:name="_Toc513283379"/>
+      <w:bookmarkStart w:id="103" w:name="_Toc513524854"/>
       <w:bookmarkEnd w:id="102"/>
       <w:r>
         <w:t xml:space="preserve">EnumLiteral extends </w:t>
@@ -25815,7 +26028,7 @@
       </w:pPr>
       <w:bookmarkStart w:id="104" w:name="_DataType_extends_ValueType"/>
       <w:bookmarkStart w:id="105" w:name="_Ref381466118"/>
-      <w:bookmarkStart w:id="106" w:name="_Toc513283380"/>
+      <w:bookmarkStart w:id="106" w:name="_Toc513524855"/>
       <w:bookmarkEnd w:id="104"/>
       <w:r>
         <w:t>DataType</w:t>
@@ -26517,14 +26730,27 @@
       <w:r>
         <w:t xml:space="preserve">Figure </w:t>
       </w:r>
-      <w:fldSimple w:instr=" SEQ Figure \* ARABIC ">
-        <w:r>
-          <w:rPr>
-            <w:noProof/>
-          </w:rPr>
-          <w:t>10</w:t>
-        </w:r>
-      </w:fldSimple>
+      <w:r>
+        <w:fldChar w:fldCharType="begin"/>
+      </w:r>
+      <w:r>
+        <w:instrText xml:space="preserve"> SEQ Figure \* ARABIC </w:instrText>
+      </w:r>
+      <w:r>
+        <w:fldChar w:fldCharType="separate"/>
+      </w:r>
+      <w:r>
+        <w:rPr>
+          <w:noProof/>
+        </w:rPr>
+        <w:t>10</w:t>
+      </w:r>
+      <w:r>
+        <w:rPr>
+          <w:noProof/>
+        </w:rPr>
+        <w:fldChar w:fldCharType="end"/>
+      </w:r>
       <w:r>
         <w:t xml:space="preserve"> </w:t>
       </w:r>
@@ -27214,7 +27440,7 @@
       <w:pPr>
         <w:pStyle w:val="Heading3"/>
       </w:pPr>
-      <w:bookmarkStart w:id="107" w:name="_Toc513283381"/>
+      <w:bookmarkStart w:id="107" w:name="_Toc513524856"/>
       <w:r>
         <w:t xml:space="preserve">attribute: </w:t>
       </w:r>
@@ -27298,7 +27524,7 @@
       <w:pPr>
         <w:pStyle w:val="Heading3"/>
       </w:pPr>
-      <w:bookmarkStart w:id="108" w:name="_Toc513283382"/>
+      <w:bookmarkStart w:id="108" w:name="_Toc513524857"/>
       <w:r>
         <w:t xml:space="preserve">reference: </w:t>
       </w:r>
@@ -27417,7 +27643,7 @@
       <w:bookmarkStart w:id="110" w:name="_ObjectType_extends_ValueType"/>
       <w:bookmarkStart w:id="111" w:name="_ObjectType_extends_Type"/>
       <w:bookmarkStart w:id="112" w:name="_Ref354493409"/>
-      <w:bookmarkStart w:id="113" w:name="_Toc513283383"/>
+      <w:bookmarkStart w:id="113" w:name="_Toc513524858"/>
       <w:bookmarkEnd w:id="109"/>
       <w:bookmarkEnd w:id="110"/>
       <w:bookmarkEnd w:id="111"/>
@@ -28421,7 +28647,7 @@
       <w:pPr>
         <w:pStyle w:val="Heading3"/>
       </w:pPr>
-      <w:bookmarkStart w:id="114" w:name="_Toc513283384"/>
+      <w:bookmarkStart w:id="114" w:name="_Toc513524859"/>
       <w:r>
         <w:t xml:space="preserve">attribute : </w:t>
       </w:r>
@@ -28451,7 +28677,7 @@
       <w:pPr>
         <w:pStyle w:val="Heading3"/>
       </w:pPr>
-      <w:bookmarkStart w:id="115" w:name="_Toc513283385"/>
+      <w:bookmarkStart w:id="115" w:name="_Toc513524860"/>
       <w:r>
         <w:t>composition</w:t>
       </w:r>
@@ -28665,7 +28891,7 @@
       <w:pPr>
         <w:pStyle w:val="Heading3"/>
       </w:pPr>
-      <w:bookmarkStart w:id="116" w:name="_Toc513283386"/>
+      <w:bookmarkStart w:id="116" w:name="_Toc513524861"/>
       <w:r>
         <w:t xml:space="preserve">reference: </w:t>
       </w:r>
@@ -28746,7 +28972,7 @@
       </w:pPr>
       <w:bookmarkStart w:id="117" w:name="_Role_extends_ReferencableElement"/>
       <w:bookmarkStart w:id="118" w:name="_Role_extends_ReferableElement"/>
-      <w:bookmarkStart w:id="119" w:name="_Toc513283387"/>
+      <w:bookmarkStart w:id="119" w:name="_Toc513524862"/>
       <w:bookmarkEnd w:id="117"/>
       <w:bookmarkEnd w:id="118"/>
       <w:r>
@@ -29305,7 +29531,7 @@
         <w:pStyle w:val="Heading3"/>
       </w:pPr>
       <w:bookmarkStart w:id="121" w:name="_datatype:_ElementRef"/>
-      <w:bookmarkStart w:id="122" w:name="_Toc513283388"/>
+      <w:bookmarkStart w:id="122" w:name="_Toc513524863"/>
       <w:bookmarkEnd w:id="121"/>
       <w:r>
         <w:t xml:space="preserve">datatype : </w:t>
@@ -29365,7 +29591,7 @@
       <w:pPr>
         <w:pStyle w:val="Heading3"/>
       </w:pPr>
-      <w:bookmarkStart w:id="123" w:name="_Toc513283389"/>
+      <w:bookmarkStart w:id="123" w:name="_Toc513524864"/>
       <w:r>
         <w:t xml:space="preserve">multiplicity: </w:t>
       </w:r>
@@ -29407,7 +29633,7 @@
         <w:pStyle w:val="Heading2"/>
       </w:pPr>
       <w:bookmarkStart w:id="124" w:name="_Attribute_extends_Role"/>
-      <w:bookmarkStart w:id="125" w:name="_Toc513283390"/>
+      <w:bookmarkStart w:id="125" w:name="_Toc513524865"/>
       <w:bookmarkEnd w:id="124"/>
       <w:r>
         <w:t>Attribute</w:t>
@@ -29647,14 +29873,27 @@
       <w:r>
         <w:t xml:space="preserve">Figure </w:t>
       </w:r>
-      <w:fldSimple w:instr=" SEQ Figure \* ARABIC ">
-        <w:r>
-          <w:rPr>
-            <w:noProof/>
-          </w:rPr>
-          <w:t>11</w:t>
-        </w:r>
-      </w:fldSimple>
+      <w:r>
+        <w:fldChar w:fldCharType="begin"/>
+      </w:r>
+      <w:r>
+        <w:instrText xml:space="preserve"> SEQ Figure \* ARABIC </w:instrText>
+      </w:r>
+      <w:r>
+        <w:fldChar w:fldCharType="separate"/>
+      </w:r>
+      <w:r>
+        <w:rPr>
+          <w:noProof/>
+        </w:rPr>
+        <w:t>11</w:t>
+      </w:r>
+      <w:r>
+        <w:rPr>
+          <w:noProof/>
+        </w:rPr>
+        <w:fldChar w:fldCharType="end"/>
+      </w:r>
       <w:r>
         <w:rPr>
           <w:noProof/>
@@ -30042,7 +30281,7 @@
         <w:pStyle w:val="Heading3"/>
       </w:pPr>
       <w:bookmarkStart w:id="126" w:name="_Ref447087897"/>
-      <w:bookmarkStart w:id="127" w:name="_Toc513283391"/>
+      <w:bookmarkStart w:id="127" w:name="_Toc513524866"/>
       <w:r>
         <w:t xml:space="preserve">semanticconcept : </w:t>
       </w:r>
@@ -30143,7 +30382,7 @@
       <w:bookmarkStart w:id="128" w:name="_Constraints"/>
       <w:bookmarkStart w:id="129" w:name="_Relation_extends_Role"/>
       <w:bookmarkStart w:id="130" w:name="_SKOSConcept"/>
-      <w:bookmarkStart w:id="131" w:name="_Toc513283392"/>
+      <w:bookmarkStart w:id="131" w:name="_Toc513524867"/>
       <w:bookmarkEnd w:id="128"/>
       <w:bookmarkEnd w:id="129"/>
       <w:bookmarkEnd w:id="130"/>
@@ -30522,14 +30761,27 @@
       <w:r>
         <w:t xml:space="preserve">Figure </w:t>
       </w:r>
-      <w:fldSimple w:instr=" SEQ Figure \* ARABIC ">
-        <w:r>
-          <w:rPr>
-            <w:noProof/>
-          </w:rPr>
-          <w:t>12</w:t>
-        </w:r>
-      </w:fldSimple>
+      <w:r>
+        <w:fldChar w:fldCharType="begin"/>
+      </w:r>
+      <w:r>
+        <w:instrText xml:space="preserve"> SEQ Figure \* ARABIC </w:instrText>
+      </w:r>
+      <w:r>
+        <w:fldChar w:fldCharType="separate"/>
+      </w:r>
+      <w:r>
+        <w:rPr>
+          <w:noProof/>
+        </w:rPr>
+        <w:t>12</w:t>
+      </w:r>
+      <w:r>
+        <w:rPr>
+          <w:noProof/>
+        </w:rPr>
+        <w:fldChar w:fldCharType="end"/>
+      </w:r>
       <w:bookmarkEnd w:id="132"/>
       <w:r>
         <w:t xml:space="preserve"> Definition of a &lt;&lt;semantic</w:t>
@@ -30593,7 +30845,7 @@
           <w:noProof/>
         </w:rPr>
         <w:drawing>
-          <wp:anchor distT="0" distB="0" distL="114300" distR="114300" simplePos="0" relativeHeight="251657216" behindDoc="0" locked="0" layoutInCell="1" allowOverlap="1" wp14:anchorId="5D2F470A" wp14:editId="565C0DC6">
+          <wp:anchor distT="0" distB="0" distL="114300" distR="114300" simplePos="0" relativeHeight="251656192" behindDoc="0" locked="0" layoutInCell="1" allowOverlap="1" wp14:anchorId="5D2F470A" wp14:editId="565C0DC6">
             <wp:simplePos x="0" y="0"/>
             <wp:positionH relativeFrom="column">
               <wp:posOffset>-903605</wp:posOffset>
@@ -30664,14 +30916,27 @@
       <w:r>
         <w:t xml:space="preserve">Figure </w:t>
       </w:r>
-      <w:fldSimple w:instr=" SEQ Figure \* ARABIC ">
-        <w:r>
-          <w:rPr>
-            <w:noProof/>
-          </w:rPr>
-          <w:t>13</w:t>
-        </w:r>
-      </w:fldSimple>
+      <w:r>
+        <w:fldChar w:fldCharType="begin"/>
+      </w:r>
+      <w:r>
+        <w:instrText xml:space="preserve"> SEQ Figure \* ARABIC </w:instrText>
+      </w:r>
+      <w:r>
+        <w:fldChar w:fldCharType="separate"/>
+      </w:r>
+      <w:r>
+        <w:rPr>
+          <w:noProof/>
+        </w:rPr>
+        <w:t>13</w:t>
+      </w:r>
+      <w:r>
+        <w:rPr>
+          <w:noProof/>
+        </w:rPr>
+        <w:fldChar w:fldCharType="end"/>
+      </w:r>
       <w:bookmarkEnd w:id="133"/>
       <w:r>
         <w:t xml:space="preserve"> Assignment of &lt;&lt;semantic</w:t>
@@ -31395,7 +31660,7 @@
       <w:pPr>
         <w:pStyle w:val="Heading3"/>
       </w:pPr>
-      <w:bookmarkStart w:id="134" w:name="_Toc513283393"/>
+      <w:bookmarkStart w:id="134" w:name="_Toc513524868"/>
       <w:r>
         <w:t>vocabularyURI: anyURI [0..1]</w:t>
       </w:r>
@@ -31413,7 +31678,7 @@
       <w:pPr>
         <w:pStyle w:val="Heading3"/>
       </w:pPr>
-      <w:bookmarkStart w:id="135" w:name="_Toc513283394"/>
+      <w:bookmarkStart w:id="135" w:name="_Toc513524869"/>
       <w:r>
         <w:t>topConcept: anyURI [0..1]</w:t>
       </w:r>
@@ -31442,7 +31707,7 @@
         <w:pStyle w:val="Heading2"/>
       </w:pPr>
       <w:bookmarkStart w:id="136" w:name="_Relation_extends_Role_1"/>
-      <w:bookmarkStart w:id="137" w:name="_Toc513283395"/>
+      <w:bookmarkStart w:id="137" w:name="_Toc513524870"/>
       <w:bookmarkEnd w:id="136"/>
       <w:r>
         <w:rPr>
@@ -32018,7 +32283,7 @@
         <w:pStyle w:val="Heading2"/>
       </w:pPr>
       <w:bookmarkStart w:id="138" w:name="_Collection_extends_Relation_1"/>
-      <w:bookmarkStart w:id="139" w:name="_Toc513283396"/>
+      <w:bookmarkStart w:id="139" w:name="_Toc513524871"/>
       <w:bookmarkEnd w:id="138"/>
       <w:r>
         <w:t>Composition</w:t>
@@ -32401,14 +32666,27 @@
       <w:r>
         <w:t xml:space="preserve">Figure </w:t>
       </w:r>
-      <w:fldSimple w:instr=" SEQ Figure \* ARABIC ">
-        <w:r>
-          <w:rPr>
-            <w:noProof/>
-          </w:rPr>
-          <w:t>14</w:t>
-        </w:r>
-      </w:fldSimple>
+      <w:r>
+        <w:fldChar w:fldCharType="begin"/>
+      </w:r>
+      <w:r>
+        <w:instrText xml:space="preserve"> SEQ Figure \* ARABIC </w:instrText>
+      </w:r>
+      <w:r>
+        <w:fldChar w:fldCharType="separate"/>
+      </w:r>
+      <w:r>
+        <w:rPr>
+          <w:noProof/>
+        </w:rPr>
+        <w:t>14</w:t>
+      </w:r>
+      <w:r>
+        <w:rPr>
+          <w:noProof/>
+        </w:rPr>
+        <w:fldChar w:fldCharType="end"/>
+      </w:r>
       <w:r>
         <w:t xml:space="preserve"> Composition Relation between two object types.</w:t>
       </w:r>
@@ -32997,7 +33275,7 @@
         <w:pStyle w:val="Heading2"/>
       </w:pPr>
       <w:bookmarkStart w:id="140" w:name="_Reference_extends_Relation"/>
-      <w:bookmarkStart w:id="141" w:name="_Toc513283397"/>
+      <w:bookmarkStart w:id="141" w:name="_Toc513524872"/>
       <w:bookmarkEnd w:id="140"/>
       <w:r>
         <w:t>Reference</w:t>
@@ -33394,14 +33672,27 @@
       <w:r>
         <w:t xml:space="preserve">Figure </w:t>
       </w:r>
-      <w:fldSimple w:instr=" SEQ Figure \* ARABIC ">
-        <w:r>
-          <w:rPr>
-            <w:noProof/>
-          </w:rPr>
-          <w:t>15</w:t>
-        </w:r>
-      </w:fldSimple>
+      <w:r>
+        <w:fldChar w:fldCharType="begin"/>
+      </w:r>
+      <w:r>
+        <w:instrText xml:space="preserve"> SEQ Figure \* ARABIC </w:instrText>
+      </w:r>
+      <w:r>
+        <w:fldChar w:fldCharType="separate"/>
+      </w:r>
+      <w:r>
+        <w:rPr>
+          <w:noProof/>
+        </w:rPr>
+        <w:t>15</w:t>
+      </w:r>
+      <w:r>
+        <w:rPr>
+          <w:noProof/>
+        </w:rPr>
+        <w:fldChar w:fldCharType="end"/>
+      </w:r>
       <w:r>
         <w:t xml:space="preserve"> Reference (green arrow) from an ObjectTYpe to an ObjectType.</w:t>
       </w:r>
@@ -33466,14 +33757,27 @@
       <w:r>
         <w:t xml:space="preserve">Figure </w:t>
       </w:r>
-      <w:fldSimple w:instr=" SEQ Figure \* ARABIC ">
-        <w:r>
-          <w:rPr>
-            <w:noProof/>
-          </w:rPr>
-          <w:t>16</w:t>
-        </w:r>
-      </w:fldSimple>
+      <w:r>
+        <w:fldChar w:fldCharType="begin"/>
+      </w:r>
+      <w:r>
+        <w:instrText xml:space="preserve"> SEQ Figure \* ARABIC </w:instrText>
+      </w:r>
+      <w:r>
+        <w:fldChar w:fldCharType="separate"/>
+      </w:r>
+      <w:r>
+        <w:rPr>
+          <w:noProof/>
+        </w:rPr>
+        <w:t>16</w:t>
+      </w:r>
+      <w:r>
+        <w:rPr>
+          <w:noProof/>
+        </w:rPr>
+        <w:fldChar w:fldCharType="end"/>
+      </w:r>
       <w:r>
         <w:t xml:space="preserve"> Reference from a DataType to an ObjectType</w:t>
       </w:r>
@@ -33802,7 +34106,7 @@
         <w:pStyle w:val="Heading2"/>
       </w:pPr>
       <w:bookmarkStart w:id="142" w:name="_Multiplicity"/>
-      <w:bookmarkStart w:id="143" w:name="_Toc513283398"/>
+      <w:bookmarkStart w:id="143" w:name="_Toc513524873"/>
       <w:bookmarkEnd w:id="142"/>
       <w:r>
         <w:t>Multiplicity</w:t>
@@ -34275,14 +34579,27 @@
       <w:r>
         <w:t xml:space="preserve">Figure </w:t>
       </w:r>
-      <w:fldSimple w:instr=" SEQ Figure \* ARABIC ">
-        <w:r>
-          <w:rPr>
-            <w:noProof/>
-          </w:rPr>
-          <w:t>17</w:t>
-        </w:r>
-      </w:fldSimple>
+      <w:r>
+        <w:fldChar w:fldCharType="begin"/>
+      </w:r>
+      <w:r>
+        <w:instrText xml:space="preserve"> SEQ Figure \* ARABIC </w:instrText>
+      </w:r>
+      <w:r>
+        <w:fldChar w:fldCharType="separate"/>
+      </w:r>
+      <w:r>
+        <w:rPr>
+          <w:noProof/>
+        </w:rPr>
+        <w:t>17</w:t>
+      </w:r>
+      <w:r>
+        <w:rPr>
+          <w:noProof/>
+        </w:rPr>
+        <w:fldChar w:fldCharType="end"/>
+      </w:r>
       <w:r>
         <w:t xml:space="preserve"> Multiplicites assigned to attributes.</w:t>
       </w:r>
@@ -34370,14 +34687,27 @@
       <w:r>
         <w:t xml:space="preserve">Figure </w:t>
       </w:r>
-      <w:fldSimple w:instr=" SEQ Figure \* ARABIC ">
-        <w:r>
-          <w:rPr>
-            <w:noProof/>
-          </w:rPr>
-          <w:t>18</w:t>
-        </w:r>
-      </w:fldSimple>
+      <w:r>
+        <w:fldChar w:fldCharType="begin"/>
+      </w:r>
+      <w:r>
+        <w:instrText xml:space="preserve"> SEQ Figure \* ARABIC </w:instrText>
+      </w:r>
+      <w:r>
+        <w:fldChar w:fldCharType="separate"/>
+      </w:r>
+      <w:r>
+        <w:rPr>
+          <w:noProof/>
+        </w:rPr>
+        <w:t>18</w:t>
+      </w:r>
+      <w:r>
+        <w:rPr>
+          <w:noProof/>
+        </w:rPr>
+        <w:fldChar w:fldCharType="end"/>
+      </w:r>
       <w:r>
         <w:t xml:space="preserve"> Multiplicity assigned to (composition) relation.</w:t>
       </w:r>
@@ -34877,7 +35207,7 @@
       <w:pPr>
         <w:pStyle w:val="Heading3"/>
       </w:pPr>
-      <w:bookmarkStart w:id="149" w:name="_Toc513283399"/>
+      <w:bookmarkStart w:id="149" w:name="_Toc513524874"/>
       <w:r>
         <w:t>minOccurs: nonnegativeInteger [0..1]</w:t>
       </w:r>
@@ -34919,7 +35249,7 @@
       <w:pPr>
         <w:pStyle w:val="Heading3"/>
       </w:pPr>
-      <w:bookmarkStart w:id="150" w:name="_Toc513283400"/>
+      <w:bookmarkStart w:id="150" w:name="_Toc513524875"/>
       <w:r>
         <w:t>maxOccurs: integer [0..1]</w:t>
       </w:r>
@@ -35008,7 +35338,7 @@
       <w:bookmarkStart w:id="151" w:name="_Collection_extends_Relation"/>
       <w:bookmarkStart w:id="152" w:name="_Constraint"/>
       <w:bookmarkStart w:id="153" w:name="_Ref384538101"/>
-      <w:bookmarkStart w:id="154" w:name="_Toc513283401"/>
+      <w:bookmarkStart w:id="154" w:name="_Toc513524876"/>
       <w:bookmarkEnd w:id="151"/>
       <w:bookmarkEnd w:id="152"/>
       <w:r>
@@ -35335,14 +35665,27 @@
       <w:r>
         <w:t xml:space="preserve">Figure </w:t>
       </w:r>
-      <w:fldSimple w:instr=" SEQ Figure \* ARABIC ">
-        <w:r>
-          <w:rPr>
-            <w:noProof/>
-          </w:rPr>
-          <w:t>19</w:t>
-        </w:r>
-      </w:fldSimple>
+      <w:r>
+        <w:fldChar w:fldCharType="begin"/>
+      </w:r>
+      <w:r>
+        <w:instrText xml:space="preserve"> SEQ Figure \* ARABIC </w:instrText>
+      </w:r>
+      <w:r>
+        <w:fldChar w:fldCharType="separate"/>
+      </w:r>
+      <w:r>
+        <w:rPr>
+          <w:noProof/>
+        </w:rPr>
+        <w:t>19</w:t>
+      </w:r>
+      <w:r>
+        <w:rPr>
+          <w:noProof/>
+        </w:rPr>
+        <w:fldChar w:fldCharType="end"/>
+      </w:r>
       <w:r>
         <w:t xml:space="preserve"> Example of a constraint applied to a type. Here the language is pseudo code, </w:t>
       </w:r>
@@ -35903,7 +36246,7 @@
         <w:pStyle w:val="Heading2"/>
       </w:pPr>
       <w:bookmarkStart w:id="155" w:name="_SubsettedRole_extends_Constraint"/>
-      <w:bookmarkStart w:id="156" w:name="_Toc513283402"/>
+      <w:bookmarkStart w:id="156" w:name="_Toc513524877"/>
       <w:bookmarkEnd w:id="155"/>
       <w:r>
         <w:t>Subsetted</w:t>
@@ -36149,14 +36492,27 @@
       <w:r>
         <w:t xml:space="preserve">Figure </w:t>
       </w:r>
-      <w:fldSimple w:instr=" SEQ Figure \* ARABIC ">
-        <w:r>
-          <w:rPr>
-            <w:noProof/>
-          </w:rPr>
-          <w:t>20</w:t>
-        </w:r>
-      </w:fldSimple>
+      <w:r>
+        <w:fldChar w:fldCharType="begin"/>
+      </w:r>
+      <w:r>
+        <w:instrText xml:space="preserve"> SEQ Figure \* ARABIC </w:instrText>
+      </w:r>
+      <w:r>
+        <w:fldChar w:fldCharType="separate"/>
+      </w:r>
+      <w:r>
+        <w:rPr>
+          <w:noProof/>
+        </w:rPr>
+        <w:t>20</w:t>
+      </w:r>
+      <w:r>
+        <w:rPr>
+          <w:noProof/>
+        </w:rPr>
+        <w:fldChar w:fldCharType="end"/>
+      </w:r>
       <w:r>
         <w:t xml:space="preserve">: Example of subsetting of a Role, here the Attribute 'positionError'. In the super type it is of type SkyError, in the </w:t>
       </w:r>
@@ -36881,7 +37237,7 @@
       <w:pPr>
         <w:pStyle w:val="Heading3"/>
       </w:pPr>
-      <w:bookmarkStart w:id="159" w:name="_Toc513283403"/>
+      <w:bookmarkStart w:id="159" w:name="_Toc513524878"/>
       <w:r>
         <w:t>role: ElementRef</w:t>
       </w:r>
@@ -36896,7 +37252,7 @@
       <w:pPr>
         <w:pStyle w:val="Heading3"/>
       </w:pPr>
-      <w:bookmarkStart w:id="160" w:name="_Toc513283404"/>
+      <w:bookmarkStart w:id="160" w:name="_Toc513524879"/>
       <w:r>
         <w:t xml:space="preserve">datatype: </w:t>
       </w:r>
@@ -37004,7 +37360,7 @@
       <w:pPr>
         <w:pStyle w:val="Heading3"/>
       </w:pPr>
-      <w:bookmarkStart w:id="161" w:name="_Toc513283405"/>
+      <w:bookmarkStart w:id="161" w:name="_Toc513524880"/>
       <w:r>
         <w:t>semanticconcept: SemanticConcept</w:t>
       </w:r>
@@ -37095,7 +37451,7 @@
       <w:bookmarkStart w:id="162" w:name="_Ref470184288"/>
       <w:bookmarkStart w:id="163" w:name="_Ref355509131"/>
       <w:bookmarkStart w:id="164" w:name="_Ref384275018"/>
-      <w:bookmarkStart w:id="165" w:name="_Toc513283406"/>
+      <w:bookmarkStart w:id="165" w:name="_Toc513524881"/>
       <w:r>
         <w:t xml:space="preserve">The </w:t>
       </w:r>
@@ -37387,14 +37743,27 @@
       <w:r>
         <w:t xml:space="preserve">Figure </w:t>
       </w:r>
-      <w:fldSimple w:instr=" SEQ Figure \* ARABIC ">
-        <w:r>
-          <w:rPr>
-            <w:noProof/>
-          </w:rPr>
-          <w:t>21</w:t>
-        </w:r>
-      </w:fldSimple>
+      <w:r>
+        <w:fldChar w:fldCharType="begin"/>
+      </w:r>
+      <w:r>
+        <w:instrText xml:space="preserve"> SEQ Figure \* ARABIC </w:instrText>
+      </w:r>
+      <w:r>
+        <w:fldChar w:fldCharType="separate"/>
+      </w:r>
+      <w:r>
+        <w:rPr>
+          <w:noProof/>
+        </w:rPr>
+        <w:t>21</w:t>
+      </w:r>
+      <w:r>
+        <w:rPr>
+          <w:noProof/>
+        </w:rPr>
+        <w:fldChar w:fldCharType="end"/>
+      </w:r>
       <w:bookmarkEnd w:id="166"/>
       <w:r>
         <w:t xml:space="preserve"> </w:t>
@@ -37569,7 +37938,7 @@
       <w:pPr>
         <w:pStyle w:val="Heading2"/>
       </w:pPr>
-      <w:bookmarkStart w:id="167" w:name="_Toc513283407"/>
+      <w:bookmarkStart w:id="167" w:name="_Toc513524882"/>
       <w:r>
         <w:t>non</w:t>
       </w:r>
@@ -37605,7 +37974,7 @@
         <w:pStyle w:val="Heading2"/>
       </w:pPr>
       <w:bookmarkStart w:id="168" w:name="_integer"/>
-      <w:bookmarkStart w:id="169" w:name="_Toc513283408"/>
+      <w:bookmarkStart w:id="169" w:name="_Toc513524883"/>
       <w:bookmarkEnd w:id="168"/>
       <w:r>
         <w:lastRenderedPageBreak/>
@@ -37639,7 +38008,7 @@
       <w:pPr>
         <w:pStyle w:val="Heading2"/>
       </w:pPr>
-      <w:bookmarkStart w:id="170" w:name="_Toc513283409"/>
+      <w:bookmarkStart w:id="170" w:name="_Toc513524884"/>
       <w:r>
         <w:t>r</w:t>
       </w:r>
@@ -37681,7 +38050,7 @@
         <w:pStyle w:val="Heading2"/>
       </w:pPr>
       <w:bookmarkStart w:id="171" w:name="_real"/>
-      <w:bookmarkStart w:id="172" w:name="_Toc513283410"/>
+      <w:bookmarkStart w:id="172" w:name="_Toc513524885"/>
       <w:bookmarkEnd w:id="171"/>
       <w:r>
         <w:t>r</w:t>
@@ -37723,7 +38092,7 @@
       <w:pPr>
         <w:pStyle w:val="Heading2"/>
       </w:pPr>
-      <w:bookmarkStart w:id="173" w:name="_Toc513283411"/>
+      <w:bookmarkStart w:id="173" w:name="_Toc513524886"/>
       <w:r>
         <w:t>c</w:t>
       </w:r>
@@ -37761,7 +38130,7 @@
       <w:pPr>
         <w:pStyle w:val="Heading2"/>
       </w:pPr>
-      <w:bookmarkStart w:id="174" w:name="_Toc513283412"/>
+      <w:bookmarkStart w:id="174" w:name="_Toc513524887"/>
       <w:r>
         <w:t>b</w:t>
       </w:r>
@@ -37797,7 +38166,7 @@
       <w:pPr>
         <w:pStyle w:val="Heading2"/>
       </w:pPr>
-      <w:bookmarkStart w:id="175" w:name="_Toc513283413"/>
+      <w:bookmarkStart w:id="175" w:name="_Toc513524888"/>
       <w:r>
         <w:t>d</w:t>
       </w:r>
@@ -37833,7 +38202,7 @@
       <w:pPr>
         <w:pStyle w:val="Heading2"/>
       </w:pPr>
-      <w:bookmarkStart w:id="176" w:name="_Toc513283414"/>
+      <w:bookmarkStart w:id="176" w:name="_Toc513524889"/>
       <w:r>
         <w:t>string</w:t>
       </w:r>
@@ -37848,7 +38217,7 @@
       <w:pPr>
         <w:pStyle w:val="Heading2"/>
       </w:pPr>
-      <w:bookmarkStart w:id="177" w:name="_Toc513283415"/>
+      <w:bookmarkStart w:id="177" w:name="_Toc513524890"/>
       <w:r>
         <w:t>anyURI extends string</w:t>
       </w:r>
@@ -37888,7 +38257,7 @@
         <w:pStyle w:val="Heading2"/>
       </w:pPr>
       <w:bookmarkStart w:id="178" w:name="_Unit_extends_string"/>
-      <w:bookmarkStart w:id="179" w:name="_Toc513283416"/>
+      <w:bookmarkStart w:id="179" w:name="_Toc513524891"/>
       <w:bookmarkEnd w:id="178"/>
       <w:r>
         <w:t>Unit extends string</w:t>
@@ -37940,7 +38309,7 @@
           <w:i/>
         </w:rPr>
       </w:pPr>
-      <w:bookmarkStart w:id="180" w:name="_Toc513283417"/>
+      <w:bookmarkStart w:id="180" w:name="_Toc513524892"/>
       <w:r>
         <w:rPr>
           <w:i/>
@@ -37990,7 +38359,7 @@
       <w:pPr>
         <w:pStyle w:val="Heading3"/>
       </w:pPr>
-      <w:bookmarkStart w:id="181" w:name="_Toc513283418"/>
+      <w:bookmarkStart w:id="181" w:name="_Toc513524893"/>
       <w:r>
         <w:t>unit : Unit</w:t>
       </w:r>
@@ -38017,7 +38386,7 @@
       <w:pPr>
         <w:pStyle w:val="Heading2"/>
       </w:pPr>
-      <w:bookmarkStart w:id="182" w:name="_Toc513283419"/>
+      <w:bookmarkStart w:id="182" w:name="_Toc513524894"/>
       <w:r>
         <w:t>IntegerQuantity extends Quantity</w:t>
       </w:r>
@@ -38035,7 +38404,7 @@
       <w:r>
         <w:t xml:space="preserve"> </w:t>
       </w:r>
-      <w:bookmarkStart w:id="183" w:name="_Toc513283420"/>
+      <w:bookmarkStart w:id="183" w:name="_Toc513524895"/>
       <w:r>
         <w:t>value: integer</w:t>
       </w:r>
@@ -38062,7 +38431,7 @@
       <w:pPr>
         <w:pStyle w:val="Heading2"/>
       </w:pPr>
-      <w:bookmarkStart w:id="184" w:name="_Toc513283421"/>
+      <w:bookmarkStart w:id="184" w:name="_Toc513524896"/>
       <w:r>
         <w:t>RealQuantity extends Quantity</w:t>
       </w:r>
@@ -38077,7 +38446,7 @@
       <w:pPr>
         <w:pStyle w:val="Heading3"/>
       </w:pPr>
-      <w:bookmarkStart w:id="185" w:name="_Toc513283422"/>
+      <w:bookmarkStart w:id="185" w:name="_Toc513524897"/>
       <w:r>
         <w:t>value: real</w:t>
       </w:r>
@@ -38107,7 +38476,7 @@
       </w:pPr>
       <w:bookmarkStart w:id="186" w:name="_Ref496076042"/>
       <w:bookmarkStart w:id="187" w:name="_Ref474486174"/>
-      <w:bookmarkStart w:id="188" w:name="_Toc513283423"/>
+      <w:bookmarkStart w:id="188" w:name="_Toc513524898"/>
       <w:r>
         <w:t>Procedure for defining data models in the IVOA</w:t>
       </w:r>
@@ -38119,7 +38488,7 @@
         <w:pStyle w:val="Heading2"/>
       </w:pPr>
       <w:bookmarkStart w:id="189" w:name="_Ref493929939"/>
-      <w:bookmarkStart w:id="190" w:name="_Toc513283424"/>
+      <w:bookmarkStart w:id="190" w:name="_Toc513524899"/>
       <w:r>
         <w:t>IVOA-standardized data models</w:t>
       </w:r>
@@ -38707,10 +39076,7 @@
         <w:pStyle w:val="PlainText"/>
       </w:pPr>
       <w:r>
-        <w:t xml:space="preserve">   </w:t>
-      </w:r>
-      <w:r>
-        <w:t xml:space="preserve">SELECT b.detail_value </w:t>
+        <w:t xml:space="preserve">   SELECT b.detail_value </w:t>
       </w:r>
     </w:p>
     <w:p>
@@ -38856,7 +39222,7 @@
       <w:pPr>
         <w:pStyle w:val="Heading2"/>
       </w:pPr>
-      <w:bookmarkStart w:id="191" w:name="_Toc513283425"/>
+      <w:bookmarkStart w:id="191" w:name="_Toc513524900"/>
       <w:r>
         <w:t>Other registered data models</w:t>
       </w:r>
@@ -39088,7 +39454,7 @@
       <w:pPr>
         <w:pStyle w:val="Heading2"/>
       </w:pPr>
-      <w:bookmarkStart w:id="192" w:name="_Toc513283426"/>
+      <w:bookmarkStart w:id="192" w:name="_Toc513524901"/>
       <w:r>
         <w:t>Suggestions</w:t>
       </w:r>
@@ -39205,7 +39571,7 @@
       <w:pPr>
         <w:pStyle w:val="Heading1"/>
       </w:pPr>
-      <w:bookmarkStart w:id="193" w:name="_Toc513283427"/>
+      <w:bookmarkStart w:id="193" w:name="_Toc513524902"/>
       <w:bookmarkEnd w:id="163"/>
       <w:bookmarkEnd w:id="164"/>
       <w:bookmarkEnd w:id="187"/>
@@ -39633,12 +39999,14 @@
       <w:r>
         <w:fldChar w:fldCharType="separate"/>
       </w:r>
+      <w:bookmarkStart w:id="205" w:name="_Ref513524513"/>
       <w:r>
         <w:rPr>
           <w:rStyle w:val="Hyperlink"/>
         </w:rPr>
         <w:t>http://www.omg.org/spec/UML</w:t>
       </w:r>
+      <w:bookmarkEnd w:id="205"/>
       <w:r>
         <w:rPr>
           <w:rStyle w:val="Hyperlink"/>
@@ -39651,8 +40019,8 @@
         <w:t xml:space="preserve"> </w:t>
       </w:r>
     </w:p>
-    <w:bookmarkStart w:id="205" w:name="_Ref383587681"/>
-    <w:bookmarkStart w:id="206" w:name="_Ref339878103"/>
+    <w:bookmarkStart w:id="206" w:name="_Ref383587681"/>
+    <w:bookmarkStart w:id="207" w:name="_Ref339878103"/>
     <w:p>
       <w:pPr>
         <w:pStyle w:val="ListParagraph"/>
@@ -39697,15 +40065,15 @@
         </w:rPr>
         <w:fldChar w:fldCharType="separate"/>
       </w:r>
-      <w:bookmarkStart w:id="207" w:name="_Ref384314565"/>
+      <w:bookmarkStart w:id="208" w:name="_Ref384314565"/>
       <w:r>
         <w:rPr>
           <w:rStyle w:val="Hyperlink"/>
         </w:rPr>
         <w:t>http://www.omg.org/spec/UML/2.4.1/Superstructure/PDF/</w:t>
       </w:r>
-      <w:bookmarkEnd w:id="205"/>
-      <w:bookmarkEnd w:id="207"/>
+      <w:bookmarkEnd w:id="206"/>
+      <w:bookmarkEnd w:id="208"/>
       <w:r>
         <w:rPr>
           <w:rFonts w:cs="Times New Roman"/>
@@ -39735,7 +40103,7 @@
         </w:r>
       </w:hyperlink>
     </w:p>
-    <w:bookmarkStart w:id="208" w:name="_Ref381176519"/>
+    <w:bookmarkStart w:id="209" w:name="_Ref381176519"/>
     <w:p>
       <w:pPr>
         <w:pStyle w:val="ListParagraph"/>
@@ -39767,12 +40135,12 @@
         </w:rPr>
         <w:fldChar w:fldCharType="end"/>
       </w:r>
-      <w:bookmarkEnd w:id="208"/>
+      <w:bookmarkEnd w:id="209"/>
       <w:r>
         <w:t xml:space="preserve"> </w:t>
       </w:r>
     </w:p>
-    <w:bookmarkStart w:id="209" w:name="_Ref381176660"/>
+    <w:bookmarkStart w:id="210" w:name="_Ref381176660"/>
     <w:p>
       <w:pPr>
         <w:pStyle w:val="ListParagraph"/>
@@ -39802,7 +40170,7 @@
         </w:rPr>
         <w:fldChar w:fldCharType="separate"/>
       </w:r>
-      <w:bookmarkStart w:id="210" w:name="_Ref383149352"/>
+      <w:bookmarkStart w:id="211" w:name="_Ref383149352"/>
       <w:r>
         <w:rPr>
           <w:rStyle w:val="Hyperlink"/>
@@ -39810,8 +40178,8 @@
         </w:rPr>
         <w:t>http://www.uml-diagrams.org/</w:t>
       </w:r>
-      <w:bookmarkEnd w:id="209"/>
       <w:bookmarkEnd w:id="210"/>
+      <w:bookmarkEnd w:id="211"/>
       <w:r>
         <w:rPr>
           <w:lang w:val="de-DE"/>
@@ -39830,7 +40198,7 @@
           <w:numId w:val="6"/>
         </w:numPr>
       </w:pPr>
-      <w:bookmarkStart w:id="211" w:name="_Ref381592470"/>
+      <w:bookmarkStart w:id="212" w:name="_Ref381592470"/>
       <w:r>
         <w:t xml:space="preserve">Gray </w:t>
       </w:r>
@@ -39871,7 +40239,7 @@
           <w:t>http://www.ivoa.net/documents/latest/Vocabularies.html</w:t>
         </w:r>
       </w:hyperlink>
-      <w:bookmarkEnd w:id="211"/>
+      <w:bookmarkEnd w:id="212"/>
       <w:r>
         <w:t xml:space="preserve"> </w:t>
       </w:r>
@@ -39884,7 +40252,7 @@
           <w:numId w:val="6"/>
         </w:numPr>
       </w:pPr>
-      <w:bookmarkStart w:id="212" w:name="_Ref383417016"/>
+      <w:bookmarkStart w:id="213" w:name="_Ref383417016"/>
       <w:r>
         <w:lastRenderedPageBreak/>
         <w:t xml:space="preserve">Ecore: </w:t>
@@ -39898,7 +40266,7 @@
           <w:t>http://download.eclipse.org/modeling/emf/emf/javadoc/2.9.0/org/eclipse/emf/ecore/package-summary.html</w:t>
         </w:r>
       </w:hyperlink>
-      <w:bookmarkEnd w:id="212"/>
+      <w:bookmarkEnd w:id="213"/>
       <w:r>
         <w:t xml:space="preserve"> </w:t>
       </w:r>
@@ -39911,7 +40279,7 @@
           <w:numId w:val="6"/>
         </w:numPr>
       </w:pPr>
-      <w:bookmarkStart w:id="213" w:name="_Ref384537490"/>
+      <w:bookmarkStart w:id="214" w:name="_Ref384537490"/>
       <w:r>
         <w:t xml:space="preserve">OWL2: </w:t>
       </w:r>
@@ -39924,7 +40292,7 @@
           <w:t>http://www.w3.org/TR/owl2-overview/</w:t>
         </w:r>
       </w:hyperlink>
-      <w:bookmarkEnd w:id="213"/>
+      <w:bookmarkEnd w:id="214"/>
       <w:r>
         <w:t xml:space="preserve"> </w:t>
       </w:r>
@@ -39971,8 +40339,8 @@
           <w:numId w:val="6"/>
         </w:numPr>
       </w:pPr>
-      <w:bookmarkStart w:id="214" w:name="_Ref384959952"/>
-      <w:bookmarkStart w:id="215" w:name="_Ref409942837"/>
+      <w:bookmarkStart w:id="215" w:name="_Ref384959952"/>
+      <w:bookmarkStart w:id="216" w:name="_Ref409942837"/>
       <w:r>
         <w:t xml:space="preserve">Object Constraint Language </w:t>
       </w:r>
@@ -39985,7 +40353,7 @@
           <w:t>http://www.omg.org/spec/OCL/2.4/PDF</w:t>
         </w:r>
       </w:hyperlink>
-      <w:bookmarkEnd w:id="214"/>
+      <w:bookmarkEnd w:id="215"/>
       <w:r>
         <w:rPr>
           <w:rStyle w:val="Hyperlink"/>
@@ -39993,7 +40361,7 @@
         </w:rPr>
         <w:t>2.4/PDF</w:t>
       </w:r>
-      <w:bookmarkEnd w:id="215"/>
+      <w:bookmarkEnd w:id="216"/>
       <w:r>
         <w:t xml:space="preserve"> </w:t>
       </w:r>
@@ -40006,7 +40374,7 @@
           <w:numId w:val="6"/>
         </w:numPr>
       </w:pPr>
-      <w:bookmarkStart w:id="216" w:name="_Ref387565944"/>
+      <w:bookmarkStart w:id="217" w:name="_Ref387565944"/>
       <w:r>
         <w:rPr>
           <w:i/>
@@ -40025,7 +40393,7 @@
           <w:t>http://www.ivoa.net/documents/Notes/UTypesUsage/index.html</w:t>
         </w:r>
       </w:hyperlink>
-      <w:bookmarkEnd w:id="216"/>
+      <w:bookmarkEnd w:id="217"/>
       <w:r>
         <w:t xml:space="preserve"> </w:t>
       </w:r>
@@ -40038,7 +40406,7 @@
           <w:numId w:val="6"/>
         </w:numPr>
       </w:pPr>
-      <w:bookmarkStart w:id="217" w:name="_Ref387566481"/>
+      <w:bookmarkStart w:id="218" w:name="_Ref387566481"/>
       <w:r>
         <w:rPr>
           <w:i/>
@@ -40057,7 +40425,7 @@
           <w:t>http://www.ivoa.net/documents/SSA/</w:t>
         </w:r>
       </w:hyperlink>
-      <w:bookmarkEnd w:id="217"/>
+      <w:bookmarkEnd w:id="218"/>
     </w:p>
     <w:p>
       <w:pPr>
@@ -40067,8 +40435,8 @@
           <w:numId w:val="6"/>
         </w:numPr>
       </w:pPr>
-      <w:bookmarkStart w:id="218" w:name="_Ref409950276"/>
-      <w:bookmarkStart w:id="219" w:name="_Ref387566490"/>
+      <w:bookmarkStart w:id="219" w:name="_Ref409950276"/>
+      <w:bookmarkStart w:id="220" w:name="_Ref387566490"/>
       <w:r>
         <w:t xml:space="preserve">XML Schema Part 2: Datatypes Second Edition  </w:t>
       </w:r>
@@ -40081,7 +40449,7 @@
           <w:t>http://www.w3.org/TR/xmlschema-2/</w:t>
         </w:r>
       </w:hyperlink>
-      <w:bookmarkEnd w:id="218"/>
+      <w:bookmarkEnd w:id="219"/>
       <w:r>
         <w:t xml:space="preserve">  </w:t>
       </w:r>
@@ -40116,7 +40484,7 @@
           <w:t>http://www.ivoa.net/documents/ObsCore/20111028/index.html</w:t>
         </w:r>
       </w:hyperlink>
-      <w:bookmarkEnd w:id="219"/>
+      <w:bookmarkEnd w:id="220"/>
     </w:p>
     <w:p>
       <w:pPr>
@@ -40126,7 +40494,7 @@
           <w:numId w:val="6"/>
         </w:numPr>
       </w:pPr>
-      <w:bookmarkStart w:id="220" w:name="_Ref410056620"/>
+      <w:bookmarkStart w:id="221" w:name="_Ref410056620"/>
       <w:r>
         <w:t xml:space="preserve">Meilir Page-Jones </w:t>
       </w:r>
@@ -40139,7 +40507,7 @@
       <w:r>
         <w:t xml:space="preserve"> Addison-Wesley 2000.</w:t>
       </w:r>
-      <w:bookmarkEnd w:id="220"/>
+      <w:bookmarkEnd w:id="221"/>
     </w:p>
     <w:p>
       <w:pPr>
@@ -40149,7 +40517,7 @@
           <w:numId w:val="6"/>
         </w:numPr>
       </w:pPr>
-      <w:bookmarkStart w:id="221" w:name="_Ref470184325"/>
+      <w:bookmarkStart w:id="222" w:name="_Ref470184325"/>
       <w:r>
         <w:rPr>
           <w:rFonts w:cs="Times New Roman"/>
@@ -40172,7 +40540,7 @@
           <w:t>http://www.ivoa.net/documents/VOUnits/index.html</w:t>
         </w:r>
       </w:hyperlink>
-      <w:bookmarkEnd w:id="221"/>
+      <w:bookmarkEnd w:id="222"/>
       <w:r>
         <w:rPr>
           <w:rFonts w:cs="Times New Roman"/>
@@ -40191,7 +40559,7 @@
           <w:lang w:val="fr-FR"/>
         </w:rPr>
       </w:pPr>
-      <w:bookmarkStart w:id="222" w:name="_Ref474486375"/>
+      <w:bookmarkStart w:id="223" w:name="_Ref474486375"/>
       <w:r>
         <w:rPr>
           <w:rFonts w:cs="Times New Roman"/>
@@ -40218,7 +40586,7 @@
           <w:t>http://www.ivoa.net/documents/IVOAIdentifiers/</w:t>
         </w:r>
       </w:hyperlink>
-      <w:bookmarkEnd w:id="222"/>
+      <w:bookmarkEnd w:id="223"/>
       <w:r>
         <w:rPr>
           <w:lang w:val="fr-FR"/>
@@ -40234,7 +40602,7 @@
           <w:numId w:val="6"/>
         </w:numPr>
       </w:pPr>
-      <w:bookmarkStart w:id="223" w:name="_Ref478202955"/>
+      <w:bookmarkStart w:id="224" w:name="_Ref478202955"/>
       <w:r>
         <w:rPr>
           <w:i/>
@@ -40256,7 +40624,7 @@
           <w:t>http://www.ivoa.net/documents/Notes/XMLVers/20160906/PEN-schemaVersioning-1.0-20160906.pdf</w:t>
         </w:r>
       </w:hyperlink>
-      <w:bookmarkEnd w:id="223"/>
+      <w:bookmarkEnd w:id="224"/>
       <w:r>
         <w:t xml:space="preserve">  </w:t>
       </w:r>
@@ -40273,7 +40641,7 @@
           <w:lang w:val="fr-FR"/>
         </w:rPr>
       </w:pPr>
-      <w:bookmarkStart w:id="224" w:name="_Ref481911788"/>
+      <w:bookmarkStart w:id="225" w:name="_Ref481911788"/>
       <w:r>
         <w:rPr>
           <w:i/>
@@ -40291,7 +40659,7 @@
           <w:t>http://www.ivoa.net/documents/DocStd/20100413/</w:t>
         </w:r>
       </w:hyperlink>
-      <w:bookmarkEnd w:id="224"/>
+      <w:bookmarkEnd w:id="225"/>
     </w:p>
     <w:p>
       <w:pPr>
@@ -40301,7 +40669,7 @@
           <w:numId w:val="6"/>
         </w:numPr>
       </w:pPr>
-      <w:bookmarkStart w:id="225" w:name="_Ref481911750"/>
+      <w:bookmarkStart w:id="226" w:name="_Ref481911750"/>
       <w:r>
         <w:rPr>
           <w:i/>
@@ -40325,7 +40693,7 @@
           <w:t>http://www.ivoa.net/documents/StandardsRegExt/</w:t>
         </w:r>
       </w:hyperlink>
-      <w:bookmarkEnd w:id="225"/>
+      <w:bookmarkEnd w:id="226"/>
       <w:r>
         <w:rPr>
           <w:color w:val="auto"/>
@@ -40350,17 +40718,17 @@
       <w:pPr>
         <w:pStyle w:val="AppendixA"/>
       </w:pPr>
-      <w:bookmarkStart w:id="226" w:name="_Ref373297309"/>
-      <w:bookmarkStart w:id="227" w:name="_Ref384275604"/>
-      <w:bookmarkStart w:id="228" w:name="_Ref354399966"/>
-      <w:bookmarkStart w:id="229" w:name="_Toc513283428"/>
-      <w:bookmarkEnd w:id="206"/>
+      <w:bookmarkStart w:id="227" w:name="_Ref373297309"/>
+      <w:bookmarkStart w:id="228" w:name="_Ref384275604"/>
+      <w:bookmarkStart w:id="229" w:name="_Ref354399966"/>
+      <w:bookmarkStart w:id="230" w:name="_Toc513524903"/>
+      <w:bookmarkEnd w:id="207"/>
       <w:r>
         <w:t>Relation to UML</w:t>
       </w:r>
-      <w:bookmarkEnd w:id="226"/>
       <w:bookmarkEnd w:id="227"/>
-      <w:bookmarkEnd w:id="229"/>
+      <w:bookmarkEnd w:id="228"/>
+      <w:bookmarkEnd w:id="230"/>
     </w:p>
     <w:p>
       <w:pPr>
@@ -43705,11 +44073,11 @@
       <w:pPr>
         <w:pStyle w:val="AppendixL2"/>
       </w:pPr>
-      <w:bookmarkStart w:id="230" w:name="_Ref410026708"/>
+      <w:bookmarkStart w:id="231" w:name="_Ref410026708"/>
       <w:r>
         <w:t>UML meta-classes not included in VO-DML</w:t>
       </w:r>
-      <w:bookmarkEnd w:id="230"/>
+      <w:bookmarkEnd w:id="231"/>
       <w:r>
         <w:t xml:space="preserve"> </w:t>
       </w:r>
@@ -43871,19 +44239,32 @@
         <w:pStyle w:val="Caption"/>
         <w:jc w:val="center"/>
       </w:pPr>
-      <w:bookmarkStart w:id="231" w:name="_Ref389128678"/>
+      <w:bookmarkStart w:id="232" w:name="_Ref389128678"/>
       <w:r>
         <w:t xml:space="preserve">Figure </w:t>
       </w:r>
-      <w:fldSimple w:instr=" SEQ Figure \* ARABIC ">
-        <w:r>
-          <w:rPr>
-            <w:noProof/>
-          </w:rPr>
-          <w:t>22</w:t>
-        </w:r>
-      </w:fldSimple>
-      <w:bookmarkEnd w:id="231"/>
+      <w:r>
+        <w:fldChar w:fldCharType="begin"/>
+      </w:r>
+      <w:r>
+        <w:instrText xml:space="preserve"> SEQ Figure \* ARABIC </w:instrText>
+      </w:r>
+      <w:r>
+        <w:fldChar w:fldCharType="separate"/>
+      </w:r>
+      <w:r>
+        <w:rPr>
+          <w:noProof/>
+        </w:rPr>
+        <w:t>22</w:t>
+      </w:r>
+      <w:r>
+        <w:rPr>
+          <w:noProof/>
+        </w:rPr>
+        <w:fldChar w:fldCharType="end"/>
+      </w:r>
+      <w:bookmarkEnd w:id="232"/>
       <w:r>
         <w:t xml:space="preserve"> UML Aggregation relationship.</w:t>
       </w:r>
@@ -43920,7 +44301,7 @@
         </w:numPr>
         <w:jc w:val="both"/>
       </w:pPr>
-      <w:bookmarkStart w:id="232" w:name="_Ref410026693"/>
+      <w:bookmarkStart w:id="233" w:name="_Ref410026693"/>
       <w:r>
         <w:t xml:space="preserve">In virtually all situations an aggregation can be represented by the pattern illustrated in </w:t>
       </w:r>
@@ -44005,7 +44386,7 @@
       <w:r>
         <w:t xml:space="preserve"> separate type to represent the relation fully.</w:t>
       </w:r>
-      <w:bookmarkEnd w:id="232"/>
+      <w:bookmarkEnd w:id="233"/>
       <w:r>
         <w:t xml:space="preserve"> </w:t>
       </w:r>
@@ -44101,7 +44482,12 @@
         <w:t>The wish to keep the language as simple and non-redundant as possible</w:t>
       </w:r>
       <w:r>
-        <w:t>. This is obviously convenient for clients of the model, which require less code to take care of all cases. When different methods exist to implement the same pattern, different choices will be made, with the possibility of confus</w:t>
+        <w:t xml:space="preserve">. This is obviously convenient for clients of the model, which require less code to take care of all cases. When different methods exist to implement the same pattern, different choices will be made, with the possibility of </w:t>
+      </w:r>
+      <w:bookmarkStart w:id="234" w:name="_GoBack"/>
+      <w:bookmarkEnd w:id="234"/>
+      <w:r>
+        <w:t>confus</w:t>
       </w:r>
       <w:r>
         <w:t>ion and the need for clients that are more sophisticated</w:t>
@@ -44180,19 +44566,32 @@
         <w:pStyle w:val="Caption"/>
         <w:jc w:val="center"/>
       </w:pPr>
-      <w:bookmarkStart w:id="233" w:name="_Ref389128672"/>
+      <w:bookmarkStart w:id="235" w:name="_Ref389128672"/>
       <w:r>
         <w:t xml:space="preserve">Figure </w:t>
       </w:r>
-      <w:fldSimple w:instr=" SEQ Figure \* ARABIC ">
-        <w:r>
-          <w:rPr>
-            <w:noProof/>
-          </w:rPr>
-          <w:t>23</w:t>
-        </w:r>
-      </w:fldSimple>
-      <w:bookmarkEnd w:id="233"/>
+      <w:r>
+        <w:fldChar w:fldCharType="begin"/>
+      </w:r>
+      <w:r>
+        <w:instrText xml:space="preserve"> SEQ Figure \* ARABIC </w:instrText>
+      </w:r>
+      <w:r>
+        <w:fldChar w:fldCharType="separate"/>
+      </w:r>
+      <w:r>
+        <w:rPr>
+          <w:noProof/>
+        </w:rPr>
+        <w:t>23</w:t>
+      </w:r>
+      <w:r>
+        <w:rPr>
+          <w:noProof/>
+        </w:rPr>
+        <w:fldChar w:fldCharType="end"/>
+      </w:r>
+      <w:bookmarkEnd w:id="235"/>
       <w:r>
         <w:t xml:space="preserve"> VO-DML aggregation pattern.</w:t>
       </w:r>
@@ -44202,13 +44601,8 @@
       <w:pPr>
         <w:jc w:val="both"/>
       </w:pPr>
-      <w:bookmarkStart w:id="234" w:name="_GoBack"/>
-      <w:r>
-        <w:t xml:space="preserve">Summarizing, there is only a very small percentage of cases where aggregation </w:t>
-      </w:r>
-      <w:bookmarkEnd w:id="234"/>
-      <w:r>
-        <w:t>would really be sufficient. It seems never necessary. In those cases</w:t>
+      <w:r>
+        <w:t>Summarizing, there is only a very small percentage of cases where aggregation would really be sufficient. It seems never necessary. In those cases</w:t>
       </w:r>
       <w:r>
         <w:t xml:space="preserve"> where it would be used</w:t>
@@ -44312,61 +44706,61 @@
       <w:pPr>
         <w:pStyle w:val="AppendixA"/>
       </w:pPr>
-      <w:bookmarkStart w:id="235" w:name="_Ref381074344"/>
-      <w:bookmarkStart w:id="236" w:name="_Ref381074350"/>
-      <w:bookmarkStart w:id="237" w:name="_Ref355855013"/>
-      <w:bookmarkStart w:id="238" w:name="_Toc513283429"/>
+      <w:bookmarkStart w:id="236" w:name="_Ref381074344"/>
+      <w:bookmarkStart w:id="237" w:name="_Ref381074350"/>
+      <w:bookmarkStart w:id="238" w:name="_Ref355855013"/>
+      <w:bookmarkStart w:id="239" w:name="_Toc513524904"/>
       <w:r>
         <w:t>Mapping to serialization meta-models</w:t>
       </w:r>
-      <w:bookmarkEnd w:id="235"/>
       <w:bookmarkEnd w:id="236"/>
+      <w:bookmarkEnd w:id="237"/>
+      <w:bookmarkEnd w:id="239"/>
+      <w:r>
+        <w:t xml:space="preserve"> </w:t>
+      </w:r>
       <w:bookmarkEnd w:id="238"/>
+    </w:p>
+    <w:p>
+      <w:pPr>
+        <w:jc w:val="both"/>
+      </w:pPr>
+      <w:r>
+        <w:t>This appendix contains</w:t>
+      </w:r>
+      <w:r>
+        <w:t xml:space="preserve"> examples how </w:t>
+      </w:r>
+      <w:r>
+        <w:t>one might map a VO-DML data model to a physical representation format</w:t>
+      </w:r>
+      <w:r>
+        <w:t xml:space="preserve"> described by its own meta-model</w:t>
+      </w:r>
+      <w:r>
+        <w:t xml:space="preserve">. </w:t>
+      </w:r>
+      <w:r>
+        <w:t>These mapping</w:t>
+      </w:r>
+      <w:r>
+        <w:t>s</w:t>
+      </w:r>
+      <w:r>
+        <w:t xml:space="preserve"> aim to be as close to 1-1 as possible, providing </w:t>
+      </w:r>
+      <w:r>
+        <w:t>so</w:t>
+      </w:r>
+      <w:r>
+        <w:t xml:space="preserve"> call</w:t>
+      </w:r>
+      <w:r>
+        <w:t>ed</w:t>
+      </w:r>
       <w:r>
         <w:t xml:space="preserve"> </w:t>
       </w:r>
-      <w:bookmarkEnd w:id="237"/>
-    </w:p>
-    <w:p>
-      <w:pPr>
-        <w:jc w:val="both"/>
-      </w:pPr>
-      <w:r>
-        <w:t>This appendix contains</w:t>
-      </w:r>
-      <w:r>
-        <w:t xml:space="preserve"> examples how </w:t>
-      </w:r>
-      <w:r>
-        <w:t>one might map a VO-DML data model to a physical representation format</w:t>
-      </w:r>
-      <w:r>
-        <w:t xml:space="preserve"> described by its own meta-model</w:t>
-      </w:r>
-      <w:r>
-        <w:t xml:space="preserve">. </w:t>
-      </w:r>
-      <w:r>
-        <w:t>These mapping</w:t>
-      </w:r>
-      <w:r>
-        <w:t>s</w:t>
-      </w:r>
-      <w:r>
-        <w:t xml:space="preserve"> aim to be as close to 1-1 as possible, providing </w:t>
-      </w:r>
-      <w:r>
-        <w:t>so</w:t>
-      </w:r>
-      <w:r>
-        <w:t xml:space="preserve"> call</w:t>
-      </w:r>
-      <w:r>
-        <w:t>ed</w:t>
-      </w:r>
-      <w:r>
-        <w:t xml:space="preserve"> </w:t>
-      </w:r>
       <w:r>
         <w:rPr>
           <w:i/>
@@ -44408,11 +44802,11 @@
         <w:pStyle w:val="AppendixL2"/>
         <w:jc w:val="both"/>
       </w:pPr>
-      <w:bookmarkStart w:id="239" w:name="_Ref381074426"/>
+      <w:bookmarkStart w:id="240" w:name="_Ref381074426"/>
       <w:r>
         <w:t>XSD</w:t>
       </w:r>
-      <w:bookmarkEnd w:id="239"/>
+      <w:bookmarkEnd w:id="240"/>
     </w:p>
     <w:p>
       <w:pPr>
@@ -44899,11 +45293,11 @@
         <w:pStyle w:val="AppendixL2"/>
         <w:jc w:val="both"/>
       </w:pPr>
-      <w:bookmarkStart w:id="240" w:name="_Ref381075158"/>
+      <w:bookmarkStart w:id="241" w:name="_Ref381075158"/>
       <w:r>
         <w:t>Relational databases</w:t>
       </w:r>
-      <w:bookmarkEnd w:id="240"/>
+      <w:bookmarkEnd w:id="241"/>
     </w:p>
     <w:p>
       <w:pPr>
@@ -45916,14 +46310,14 @@
       <w:pPr>
         <w:pStyle w:val="AppendixA"/>
       </w:pPr>
-      <w:bookmarkStart w:id="241" w:name="_Ref373296828"/>
-      <w:bookmarkStart w:id="242" w:name="_Toc513283430"/>
-      <w:bookmarkEnd w:id="228"/>
+      <w:bookmarkStart w:id="242" w:name="_Ref373296828"/>
+      <w:bookmarkStart w:id="243" w:name="_Toc513524905"/>
+      <w:bookmarkEnd w:id="229"/>
       <w:r>
         <w:t>vodml-id generation rules</w:t>
       </w:r>
-      <w:bookmarkEnd w:id="241"/>
       <w:bookmarkEnd w:id="242"/>
+      <w:bookmarkEnd w:id="243"/>
       <w:r>
         <w:t xml:space="preserve"> </w:t>
       </w:r>
@@ -46521,13 +46915,13 @@
       <w:pPr>
         <w:pStyle w:val="AppendixA"/>
       </w:pPr>
-      <w:bookmarkStart w:id="243" w:name="_Ref380416017"/>
-      <w:bookmarkStart w:id="244" w:name="_Toc513283431"/>
+      <w:bookmarkStart w:id="244" w:name="_Ref380416017"/>
+      <w:bookmarkStart w:id="245" w:name="_Toc513524906"/>
       <w:r>
         <w:t>Example Source data model</w:t>
       </w:r>
-      <w:bookmarkEnd w:id="243"/>
       <w:bookmarkEnd w:id="244"/>
+      <w:bookmarkEnd w:id="245"/>
     </w:p>
     <w:p>
       <w:pPr>
@@ -46669,19 +47063,32 @@
         <w:pStyle w:val="Caption"/>
         <w:jc w:val="both"/>
       </w:pPr>
-      <w:bookmarkStart w:id="245" w:name="_Ref384657725"/>
+      <w:bookmarkStart w:id="246" w:name="_Ref384657725"/>
       <w:r>
         <w:t xml:space="preserve">Figure </w:t>
       </w:r>
-      <w:fldSimple w:instr=" SEQ Figure \* ARABIC ">
-        <w:r>
-          <w:rPr>
-            <w:noProof/>
-          </w:rPr>
-          <w:t>24</w:t>
-        </w:r>
-      </w:fldSimple>
-      <w:bookmarkEnd w:id="245"/>
+      <w:r>
+        <w:fldChar w:fldCharType="begin"/>
+      </w:r>
+      <w:r>
+        <w:instrText xml:space="preserve"> SEQ Figure \* ARABIC </w:instrText>
+      </w:r>
+      <w:r>
+        <w:fldChar w:fldCharType="separate"/>
+      </w:r>
+      <w:r>
+        <w:rPr>
+          <w:noProof/>
+        </w:rPr>
+        <w:t>24</w:t>
+      </w:r>
+      <w:r>
+        <w:rPr>
+          <w:noProof/>
+        </w:rPr>
+        <w:fldChar w:fldCharType="end"/>
+      </w:r>
+      <w:bookmarkEnd w:id="246"/>
       <w:r>
         <w:t xml:space="preserve"> Simple Source data model used for </w:t>
       </w:r>
@@ -46693,13 +47100,13 @@
       <w:pPr>
         <w:pStyle w:val="AppendixA"/>
       </w:pPr>
-      <w:bookmarkStart w:id="246" w:name="_Ref493940792"/>
-      <w:bookmarkStart w:id="247" w:name="_Toc513283432"/>
+      <w:bookmarkStart w:id="247" w:name="_Ref493940792"/>
+      <w:bookmarkStart w:id="248" w:name="_Toc513524907"/>
       <w:r>
         <w:t>The DataModel registry extension</w:t>
       </w:r>
-      <w:bookmarkEnd w:id="246"/>
       <w:bookmarkEnd w:id="247"/>
+      <w:bookmarkEnd w:id="248"/>
     </w:p>
     <w:p>
       <w:r>
@@ -47514,7 +47921,7 @@
       <w:pPr>
         <w:pStyle w:val="AppendixA"/>
       </w:pPr>
-      <w:bookmarkStart w:id="248" w:name="_Toc513283433"/>
+      <w:bookmarkStart w:id="249" w:name="_Toc513524908"/>
       <w:r>
         <w:t xml:space="preserve">Sample </w:t>
       </w:r>
@@ -47527,7 +47934,7 @@
       <w:r>
         <w:t xml:space="preserve"> model</w:t>
       </w:r>
-      <w:bookmarkEnd w:id="248"/>
+      <w:bookmarkEnd w:id="249"/>
     </w:p>
     <w:p/>
     <w:p>
@@ -49341,14 +49748,14 @@
           <w:numId w:val="0"/>
         </w:numPr>
       </w:pPr>
-      <w:bookmarkStart w:id="249" w:name="_Toc513283434"/>
+      <w:bookmarkStart w:id="250" w:name="_Toc513524909"/>
       <w:r>
         <w:t>C</w:t>
       </w:r>
       <w:r>
         <w:t>hange log</w:t>
       </w:r>
-      <w:bookmarkEnd w:id="249"/>
+      <w:bookmarkEnd w:id="250"/>
     </w:p>
     <w:p>
       <w:pPr>
@@ -49933,7 +50340,7 @@
         <w:rStyle w:val="PageNumber"/>
         <w:noProof/>
       </w:rPr>
-      <w:t>72</w:t>
+      <w:t>66</w:t>
     </w:r>
     <w:r>
       <w:rPr>
@@ -50151,7 +50558,13 @@
         <w:footnoteRef/>
       </w:r>
       <w:r>
-        <w:t xml:space="preserve"> In particular graphical UML tools.</w:t>
+        <w:t xml:space="preserve"> In particular graphical UML tools</w:t>
+      </w:r>
+      <w:r>
+        <w:t xml:space="preserve"> such as Modelio, MagicDraw or Altova Umodel</w:t>
+      </w:r>
+      <w:r>
+        <w:t>.</w:t>
       </w:r>
     </w:p>
   </w:footnote>
@@ -50204,7 +50617,7 @@
         <w:t xml:space="preserve"> </w:t>
       </w:r>
       <w:r>
-        <w:t>http://www.schematron.com/</w:t>
+        <w:t>http://www.uml-diagrams.org/profile-diagrams.html</w:t>
       </w:r>
     </w:p>
   </w:footnote>
@@ -50223,7 +50636,7 @@
         <w:t xml:space="preserve"> </w:t>
       </w:r>
       <w:r>
-        <w:t>http://www.uml-diagrams.org/profile-diagrams.html</w:t>
+        <w:t>http://www.schematron.com/</w:t>
       </w:r>
     </w:p>
   </w:footnote>
@@ -53007,6 +53420,7 @@
     <w:lsdException w:name="HTML Sample" w:semiHidden="1" w:unhideWhenUsed="1"/>
     <w:lsdException w:name="HTML Typewriter" w:semiHidden="1" w:unhideWhenUsed="1"/>
     <w:lsdException w:name="HTML Variable" w:semiHidden="1" w:unhideWhenUsed="1"/>
+    <w:lsdException w:name="Normal Table" w:semiHidden="1" w:unhideWhenUsed="1"/>
     <w:lsdException w:name="annotation subject" w:semiHidden="1" w:unhideWhenUsed="1"/>
     <w:lsdException w:name="No List" w:semiHidden="1" w:uiPriority="99" w:unhideWhenUsed="1"/>
     <w:lsdException w:name="Outline List 1" w:semiHidden="1" w:unhideWhenUsed="1"/>
@@ -53050,8 +53464,10 @@
     <w:lsdException w:name="Table Elegant" w:semiHidden="1" w:unhideWhenUsed="1"/>
     <w:lsdException w:name="Table Professional" w:semiHidden="1" w:unhideWhenUsed="1"/>
     <w:lsdException w:name="Table Subtle 1" w:semiHidden="1" w:unhideWhenUsed="1"/>
+    <w:lsdException w:name="Table Subtle 2" w:semiHidden="1" w:unhideWhenUsed="1"/>
     <w:lsdException w:name="Table Web 1" w:semiHidden="1" w:unhideWhenUsed="1"/>
     <w:lsdException w:name="Table Web 2" w:semiHidden="1" w:unhideWhenUsed="1"/>
+    <w:lsdException w:name="Table Web 3" w:semiHidden="1" w:unhideWhenUsed="1"/>
     <w:lsdException w:name="Balloon Text" w:semiHidden="1" w:unhideWhenUsed="1"/>
     <w:lsdException w:name="Table Grid" w:locked="1"/>
     <w:lsdException w:name="Table Theme" w:semiHidden="1" w:unhideWhenUsed="1"/>
@@ -54905,7 +55321,7 @@
 </file>
 
 <file path=customXml/itemProps1.xml><?xml version="1.0" encoding="utf-8"?>
-<ds:datastoreItem xmlns:ds="http://schemas.openxmlformats.org/officeDocument/2006/customXml" ds:itemID="{305D00C8-BBB7-428B-93D0-DF07CC6CC0CB}">
+<ds:datastoreItem xmlns:ds="http://schemas.openxmlformats.org/officeDocument/2006/customXml" ds:itemID="{D18E9EA9-0A08-42DD-BF6E-2082D6288D86}">
   <ds:schemaRefs>
     <ds:schemaRef ds:uri="http://schemas.openxmlformats.org/officeDocument/2006/bibliography"/>
   </ds:schemaRefs>

</xml_diff>